<commit_message>
Imported pillow library and added original taco image to github
</commit_message>
<xml_diff>
--- a/random_taco_recipes.docx
+++ b/random_taco_recipes.docx
@@ -9,130 +9,155 @@
     </w:p>
     <w:p>
       <w:r>
-        <w:t>Carnitas</w:t>
-        <w:br/>
-        <w:t>========</w:t>
-        <w:br/>
-        <w:br/>
-        <w:t>This recipe calls for both slow cooking the roast as well as frying before serving.</w:t>
+        <w:t>Delengua (Beef Tongue)</w:t>
+        <w:br/>
+        <w:t>======================</w:t>
+        <w:br/>
+        <w:br/>
+        <w:t>Entertaining? Wanna go exotic? Got a little bit of time? Makes in the neighborhood of 20 tacos.</w:t>
         <w:br/>
         <w:br/>
         <w:t>__Ingredients__</w:t>
         <w:br/>
         <w:br/>
-        <w:t>* Pork shoulder roast</w:t>
-        <w:br/>
-        <w:t>* Onion and Garlic powder</w:t>
-        <w:br/>
-        <w:t>* Jalapenos</w:t>
-        <w:br/>
-        <w:t>* Green Onions</w:t>
-        <w:br/>
+        <w:t>* 1 1/2 pounds of cow tongue</w:t>
+        <w:br/>
+        <w:t>* 1/2 onion</w:t>
+        <w:br/>
+        <w:t>* 2 bay leaves</w:t>
+        <w:br/>
+        <w:t>* 1 quart chicken stock</w:t>
+        <w:br/>
+        <w:t>* 6 cilantro stems</w:t>
+        <w:br/>
+        <w:t>* 1 small carrot, peeled and roughly chopped</w:t>
+        <w:br/>
+        <w:t>* 2 cloves garlic</w:t>
+        <w:br/>
+        <w:t>* 2 tablespoons Canola Oil</w:t>
         <w:br/>
         <w:br/>
         <w:t>__Directions__</w:t>
         <w:br/>
         <w:br/>
-        <w:t xml:space="preserve">1. Place a pork shoulder roast in a crock pot, cover roast completely with water. </w:t>
-        <w:br/>
-        <w:t xml:space="preserve">2. Sprinkle onion &amp; garlic powder into crock pot. </w:t>
-        <w:br/>
-        <w:t>3. Cook for 6 to 8 hours on high, or 8 to 10 hours on low.</w:t>
-        <w:br/>
-        <w:t>4. If frying at a later time, refrigerate roast with some of the cooking water.</w:t>
-        <w:br/>
-        <w:t>5. When ready to make tacos, shred the meat.</w:t>
-        <w:br/>
-        <w:t xml:space="preserve">6. Chop up as much jalapenos and green onions as desired. </w:t>
-        <w:br/>
-        <w:t xml:space="preserve">7. In a large frying pan add some oil. When the oil is hot but not burning add the meat and fry. </w:t>
-        <w:br/>
-        <w:t>8. Add some of the cooking water as needed to fry pan to keep the meat moist.</w:t>
-        <w:br/>
-        <w:t>9. In the last 5 or so minutes of cooking the meat, add the jalapenos and onions to meat.</w:t>
-        <w:br/>
-        <w:t>10. Meat should come out crispy but still moist</w:t>
-        <w:br/>
-        <w:t>11. Serve on tortillas (preferably soft corn tortillas) with choice of condiments (salsa, cheese, onions, etc)</w:t>
-        <w:br/>
-        <w:br/>
-        <w:br/>
-        <w:br/>
-        <w:br/>
-        <w:t>Sriracha Salt</w:t>
-        <w:br/>
-        <w:t>=============</w:t>
-        <w:br/>
-        <w:br/>
-        <w:t>I actually received this as a gift, but I found a recipe to make your own.</w:t>
+        <w:t xml:space="preserve">1. Combine tongue, onion, bay leaves, carrot, and garlic in a saucepan. </w:t>
+        <w:br/>
+        <w:t xml:space="preserve">2. Add stock until mostly covered. </w:t>
+        <w:br/>
+        <w:t>3. Bring to a boil over high heat, reduce to a simmer, cover with lid, and cook four to six hours until completely tender (depends on the size of the tongue).</w:t>
+        <w:br/>
+        <w:t>4. Add water as necessary to keep the tongue mostly submerged.</w:t>
+        <w:br/>
+        <w:t xml:space="preserve">5. Move tongue to a cutting board. </w:t>
+        <w:br/>
+        <w:t xml:space="preserve">6. Strain stock and chuck the solids, keeping the liquid for later. </w:t>
+        <w:br/>
+        <w:t xml:space="preserve">7. Peel the outer membrane off the tongue and discard. Chop tongue into 1/2-inch pieces. </w:t>
+        <w:br/>
+        <w:br/>
+        <w:t xml:space="preserve">When ready to serve, heat oil in a large non-stick skillet set over medium-high heat until shimmering. Add tongue and cook, stirring occasionally, until tongue is well browned on all sides, 5 to 8 minutes total. </w:t>
+        <w:br/>
+        <w:br/>
+        <w:t>NOTE: The first seven steps can be done well in advance. Should keep in fridge up to five days.</w:t>
+        <w:br/>
+        <w:br/>
+        <w:br/>
+        <w:t>Mahi Mahi Rub</w:t>
+        <w:br/>
+        <w:t>==============</w:t>
+        <w:br/>
+        <w:br/>
+        <w:t>A rub for Mahi Mahi, if fish tacos be what you're fancying:</w:t>
+        <w:br/>
+        <w:br/>
+        <w:t>* 1 Part spicy chili powder</w:t>
+        <w:br/>
+        <w:t>* 1 Part salt</w:t>
+        <w:br/>
+        <w:t>* 1 Part ground cumin</w:t>
+        <w:br/>
+        <w:t>* 1/2 Part chopped cilantro</w:t>
+        <w:br/>
+        <w:t>* 1/2 Part cayenne</w:t>
+        <w:br/>
+        <w:t>* 1/2 Part pepper</w:t>
+        <w:br/>
+        <w:t>* 1/2 Part oregano</w:t>
+        <w:br/>
+        <w:t>* 1/2 Part onion powder</w:t>
+        <w:br/>
+        <w:t>* 1/2 Part garlic powder</w:t>
+        <w:br/>
+        <w:br/>
+        <w:t>You choose your measurements and enjoy!</w:t>
+        <w:br/>
+        <w:br/>
+        <w:br/>
+        <w:t>Drunken Green Beans</w:t>
+        <w:br/>
+        <w:t>===================</w:t>
+        <w:br/>
+        <w:br/>
+        <w:t>Green beans are fine. Green beans cooked in beer are better. Maybe even the best.</w:t>
+        <w:br/>
+        <w:br/>
+        <w:t>* 1 Surly fist full of green beans</w:t>
+        <w:br/>
+        <w:t>* half a beer</w:t>
+        <w:br/>
+        <w:t>* quarter cup vegetable broth</w:t>
+        <w:br/>
+        <w:t>* 2 cloves garlic</w:t>
+        <w:br/>
+        <w:t>* 1 Tbsp olive oil</w:t>
+        <w:br/>
+        <w:t>* some salt, whatever</w:t>
+        <w:br/>
+        <w:br/>
+        <w:t xml:space="preserve">First peel and dice the garlic and sauté it in the olive oil. Before it gets all burned and ruined, add the beer and vegetable broth. </w:t>
+        <w:br/>
+        <w:t xml:space="preserve">  </w:t>
+        <w:br/>
+        <w:t>As the liquid comes to a boil, cut the green beans up. Add the green beans and a pinch of salt and let them simmer for about five minutes. If you like your beans on the softer side you can let it go a little longer. But the trick is to pull them right after the color starts to turn and you've just made a delicious addition to any taco.</w:t>
+        <w:br/>
+        <w:br/>
+        <w:br/>
+        <w:t>Mango Avocado Salsa</w:t>
+        <w:br/>
+        <w:t>===================</w:t>
+        <w:br/>
+        <w:br/>
+        <w:t>Goes great on soft shell chicken tacos with cheese (or deep-friend wantons with scallops)!</w:t>
         <w:br/>
         <w:br/>
         <w:t>__Ingredients__</w:t>
         <w:br/>
         <w:br/>
-        <w:t>* 1 cup Salt</w:t>
-        <w:br/>
-        <w:t>* 10 tsp. Sriracha</w:t>
-        <w:br/>
-        <w:br/>
-        <w:t>Mix the two ingredients together in a bowl. Spread it out on a baking sheet lined with foil or parchment paper. Put in a 200-degree oven, then turn the oven off and let it sit overnight inside. It will clump, but place in ziplock bag and attack it with a rolling pin. Tada!</w:t>
-        <w:br/>
-        <w:br/>
-        <w:t>The effect on most food is as awesome as you'd expect but it is especially amazing with eggs. Add it to your breakfast tacos.</w:t>
-        <w:br/>
-        <w:br/>
-        <w:br/>
-        <w:t>Veggies for Fish Tacos</w:t>
-        <w:br/>
-        <w:t>======================</w:t>
-        <w:br/>
-        <w:br/>
-        <w:t>Fish tacos are a special breed, requiring different vegetable options.</w:t>
-        <w:br/>
-        <w:br/>
-        <w:t>__Assemble your veg from the following options:__</w:t>
-        <w:br/>
-        <w:br/>
-        <w:t>* Cabbage, purple, shredded</w:t>
-        <w:br/>
-        <w:t>* Cabbage, other shades, shredded</w:t>
-        <w:br/>
-        <w:t>* Radishes, sliced into thin slices</w:t>
-        <w:br/>
-        <w:t>* Red peppers, diced</w:t>
-        <w:br/>
-        <w:t>* Cherry tomatoes, sliced (if you're a heathen)</w:t>
-        <w:br/>
-        <w:t>* Cilantro, if it doesn't taste like soap to you</w:t>
-        <w:br/>
-        <w:br/>
-        <w:t>And one requirement:</w:t>
-        <w:br/>
-        <w:t>* Limes, sliced for juicing over tacos.</w:t>
-        <w:br/>
-        <w:br/>
-        <w:t>Place out your selections and assemble into your taco. Then squeeze a lime over the top.</w:t>
-        <w:br/>
-        <w:br/>
-        <w:br/>
-        <w:t>Baja White Sauce</w:t>
-        <w:br/>
-        <w:t>================</w:t>
-        <w:br/>
-        <w:br/>
-        <w:t>This is a traditional white sauce for [Baja fish tacos](../full_tacos/baja_fish_tacos.md).</w:t>
-        <w:br/>
-        <w:br/>
-        <w:t>* 1/4 cup mayo</w:t>
-        <w:br/>
-        <w:t>* 2 tbsp sour cream</w:t>
-        <w:br/>
-        <w:t>* 1 tbsp lime juice</w:t>
-        <w:br/>
-        <w:t>* 1/4 tsp celery salt (or garlic salt, etc)</w:t>
-        <w:br/>
-        <w:br/>
-        <w:t>Mix, and refrigerate for an hour if possible.</w:t>
+        <w:t>* 2 Avocados</w:t>
+        <w:br/>
+        <w:t>* 2 Mangos</w:t>
+        <w:br/>
+        <w:t>* 1 Orange</w:t>
+        <w:br/>
+        <w:t>* 1 Tablespoon Honey</w:t>
+        <w:br/>
+        <w:t>* Garlic cloves (leave it up to your buds)</w:t>
+        <w:br/>
+        <w:t>* Pepper</w:t>
+        <w:br/>
+        <w:t>* 1 Lime</w:t>
+        <w:br/>
+        <w:br/>
+        <w:t>__Directions__</w:t>
+        <w:br/>
+        <w:br/>
+        <w:t>1. Chop avocado and mango into bowl.</w:t>
+        <w:br/>
+        <w:t>2. Squeeze the lime and half the orange in, add honey.</w:t>
+        <w:br/>
+        <w:t>3. Add garlic (chopped or pressed) and pepper to taste.</w:t>
+        <w:br/>
+        <w:t>4. Stir and enjoy!</w:t>
         <w:br/>
         <w:br/>
         <w:br/>
@@ -154,155 +179,132 @@
     </w:p>
     <w:p>
       <w:r>
-        <w:t>Baked Tilapia</w:t>
-        <w:br/>
-        <w:t>=============</w:t>
-        <w:br/>
-        <w:br/>
-        <w:t>Oven fried fish for when you think you want to pretend you're eating healthier.</w:t>
-        <w:br/>
-        <w:br/>
-        <w:t>* 1 pound mild fish (I usually use tilapia)</w:t>
-        <w:br/>
-        <w:t>* 1 cup masa</w:t>
-        <w:br/>
-        <w:t>* 2 tsp salt</w:t>
-        <w:br/>
-        <w:t>* 1/2 to 1 tsp cayenne</w:t>
-        <w:br/>
-        <w:t>* 2 tsp paprika</w:t>
-        <w:br/>
-        <w:t>* 2 tsps chili powder</w:t>
-        <w:br/>
-        <w:t>* 2 tsps garlic powder</w:t>
-        <w:br/>
-        <w:t>* 1/2 to 1 tsp black pepper (to taste)</w:t>
-        <w:br/>
-        <w:t>* olive oil</w:t>
-        <w:br/>
-        <w:br/>
-        <w:br/>
-        <w:t>1. Preheat oven to 400 degrees.</w:t>
-        <w:br/>
-        <w:t>2. Mix dry ingredients in a bowl to make the coating for the fish.</w:t>
-        <w:br/>
-        <w:t xml:space="preserve">3. Cut fish into slices or chunks, as your taste desires. </w:t>
-        <w:br/>
-        <w:t>4. Drizzle olive oil over cut fish, and dip fish into breading.</w:t>
-        <w:br/>
-        <w:t>5. Bake for 8ish minutes and finish, if you can, under the broiler.</w:t>
-        <w:br/>
-        <w:br/>
-        <w:br/>
-        <w:t>Sriracha Salt</w:t>
-        <w:br/>
-        <w:t>=============</w:t>
-        <w:br/>
-        <w:br/>
-        <w:t>I actually received this as a gift, but I found a recipe to make your own.</w:t>
-        <w:br/>
-        <w:br/>
-        <w:t>__Ingredients__</w:t>
-        <w:br/>
-        <w:br/>
-        <w:t>* 1 cup Salt</w:t>
-        <w:br/>
-        <w:t>* 10 tsp. Sriracha</w:t>
-        <w:br/>
-        <w:br/>
-        <w:t>Mix the two ingredients together in a bowl. Spread it out on a baking sheet lined with foil or parchment paper. Put in a 200-degree oven, then turn the oven off and let it sit overnight inside. It will clump, but place in ziplock bag and attack it with a rolling pin. Tada!</w:t>
-        <w:br/>
-        <w:br/>
-        <w:t>The effect on most food is as awesome as you'd expect but it is especially amazing with eggs. Add it to your breakfast tacos.</w:t>
-        <w:br/>
-        <w:br/>
-        <w:br/>
-        <w:t>Traditional Taco Mixins</w:t>
-        <w:br/>
-        <w:t>(makes about 20 servings)</w:t>
-        <w:br/>
-        <w:br/>
-        <w:t>- 1 (16 ounce) container sour cream</w:t>
-        <w:br/>
-        <w:t>- 1/4 head iceberg lettuce (rinsed, dried, shredded)</w:t>
-        <w:br/>
-        <w:t>- 1 cup shredded cheddar cheese</w:t>
-        <w:br/>
-        <w:t>- 3 diced tomatoes</w:t>
-        <w:br/>
-        <w:t>- 1 (2.25 ounce) can black olives, drained</w:t>
-        <w:br/>
-        <w:br/>
-        <w:t xml:space="preserve">Add ingredients to tacos in layers. </w:t>
-        <w:br/>
-        <w:br/>
-        <w:br/>
-        <w:br/>
-        <w:br/>
-        <w:br/>
-        <w:t>Guacamole</w:t>
-        <w:br/>
-        <w:t>=========</w:t>
-        <w:br/>
-        <w:br/>
-        <w:t>This is pretty canonical stuff right here.</w:t>
-        <w:br/>
-        <w:br/>
-        <w:t>* 1-2 ripe Hass avocados</w:t>
-        <w:br/>
-        <w:t>* half a lime</w:t>
-        <w:br/>
-        <w:t>* a clove or two of chopped garlic</w:t>
-        <w:br/>
-        <w:t>* some chopped white or yellow onion</w:t>
-        <w:br/>
-        <w:t>* salt</w:t>
-        <w:br/>
-        <w:t>* pepper</w:t>
-        <w:br/>
-        <w:t>* dry cayenne or red chile pepper powder</w:t>
-        <w:br/>
-        <w:t>* a jalapeño, if that's your thing</w:t>
-        <w:br/>
-        <w:t>* a small chopped tomato</w:t>
-        <w:br/>
-        <w:t>* a handful of chopped cilantro</w:t>
-        <w:br/>
-        <w:br/>
-        <w:t>Look, here's how this works: First, you squeeze the lime juice into your nice little ceramic bowl. Then you add the garlic, onion, spices, peppers if you're heating it up, and then **walk away**.</w:t>
-        <w:br/>
-        <w:br/>
-        <w:t>Seriously, walk away for a minute. Crack open a nice Negra Modelo and use a wedge of the other half of the lime in it. Back in your bowl, let the strong stuff marinate in that lime juice for a few minutes. It's cooking.</w:t>
-        <w:br/>
-        <w:br/>
-        <w:t xml:space="preserve">OK, now that you're back, mix in the rest of the non-avocado ingredients. If you have a pestle, now's it's time to shine. If not, use a small wooden spoon, or failing all else, a fork, you miserable lout. </w:t>
-        <w:br/>
-        <w:br/>
-        <w:t>Mash up everything but the avocado. Get it pasty if you can. Squish it all up.</w:t>
-        <w:br/>
-        <w:br/>
-        <w:t>Now you can add your avocado or two, dude. I usually go with about 1.5 avos to condiment tacos or taco-like structures for four humans of varying sizes.</w:t>
-        <w:br/>
-        <w:br/>
-        <w:t>Just in case no one ever taught you how to deal with an avocado correctly, here's a quick lesson:</w:t>
-        <w:br/>
-        <w:t>* Cut it in half, longways.</w:t>
-        <w:br/>
-        <w:t>* Smack the pit with the sharp edge of your knife and give it a sensible 90-degree twist.</w:t>
-        <w:br/>
-        <w:t>* Voila, the avocado pit is on your knife.</w:t>
-        <w:br/>
-        <w:t>* Dispose of it, unless you're not going to finish all that guac now, in which case, hang onto it and put it in the bowl with the guac before you put it in the fridge.</w:t>
-        <w:br/>
-        <w:t>* Now that your knife is free, use it to carve long slices into the flesh of your avocado, one half at a time. Cross-hatch that sucker a bit. Don't cut through the flesh.</w:t>
-        <w:br/>
-        <w:t>* Finally, get your avocado half above your nice bowl full of deliciousness, and use the skin to gently push your nice slices into the spicy soup below. Turn it inside-out, if you must, but know that you can minimize the amount of avocado that gets all over your hands if you do this just right.</w:t>
-        <w:br/>
-        <w:br/>
-        <w:t>To finish up your guacamole, mash your avocado up a bit and gently mix it into the magical citric-spice-tomato concoction. We're done here.</w:t>
-        <w:br/>
-        <w:br/>
-        <w:t>_Thanks to [The Awl](http://www.theawl.com/2010/02/half-baked-guacamole-by-the-ceviche-method) for limited inspiration regarding the limey and drinky parts._</w:t>
+        <w:t>Garlic Black Beans</w:t>
+        <w:br/>
+        <w:t>==================</w:t>
+        <w:br/>
+        <w:br/>
+        <w:t>Vegetarian/Vegan</w:t>
+        <w:br/>
+        <w:t>----------------</w:t>
+        <w:br/>
+        <w:br/>
+        <w:t>* Can of plain black beans</w:t>
+        <w:br/>
+        <w:t>* 3 - 6 cloves of garlic chopped fine</w:t>
+        <w:br/>
+        <w:t>* Vegetable oil of your choice</w:t>
+        <w:br/>
+        <w:t>* Cumin</w:t>
+        <w:br/>
+        <w:t>* Cayenne or Chipotle pepper (optional)</w:t>
+        <w:br/>
+        <w:t>* Lemon juice (optional)</w:t>
+        <w:br/>
+        <w:br/>
+        <w:t xml:space="preserve">1. Heat a tablespoon of olive oil in a saucepan over medium heat. </w:t>
+        <w:br/>
+        <w:t>2. When olive oil starts to shimmer, add the garlic and let it simmer for about 10 seconds.</w:t>
+        <w:br/>
+        <w:t>3. Add cumin and pepper (if wanted) and simmer for another 10 seconds.</w:t>
+        <w:br/>
+        <w:t>4. Pour in the entire can of beans, don't drain or rinse them.</w:t>
+        <w:br/>
+        <w:t>5. Simmer for about 15 minutes or until the bean broth has thickened to your liking. If the beans will be the main ingredient of your tacos, cook until the beans are just about totally dry. If you're using them in a mixture (like the [Black Bean, Potato, and Onion Tacos](/full_tacos/black_bean_potato_onion_tacos.md) ), let the broth stay a little bit runny.</w:t>
+        <w:br/>
+        <w:t xml:space="preserve">6. Add a squeeze or two of lemon juice if you like. </w:t>
+        <w:br/>
+        <w:br/>
+        <w:br/>
+        <w:br/>
+        <w:t>Quick and Dirty Spice Mix</w:t>
+        <w:br/>
+        <w:t>=========================</w:t>
+        <w:br/>
+        <w:br/>
+        <w:t>I’m not going to make a lot of big assumptions here. You own a skillet of some sort. You have some jars of jankity-ass spices from who-knows-when. You want to eat some tacos within the next, like, fifteen minutes. I got you covered, bachelor(ette).</w:t>
+        <w:br/>
+        <w:br/>
+        <w:t>* 2 Tbsp all-purpose flour</w:t>
+        <w:br/>
+        <w:t>* 2 1/2 tsp. chili powder</w:t>
+        <w:br/>
+        <w:t>* 3/4 tsp. onion powder (or 1 1/2 tsp. minced yellow onion)</w:t>
+        <w:br/>
+        <w:t>* 1 1/4 tsp. salt</w:t>
+        <w:br/>
+        <w:t>* 1 tsp. paprika</w:t>
+        <w:br/>
+        <w:t>* 3/4 tsp beef bouillon powder</w:t>
+        <w:br/>
+        <w:t>* 1/4 tsp. granulated sugar</w:t>
+        <w:br/>
+        <w:t>* 1/4 tsp. cayenne pepper</w:t>
+        <w:br/>
+        <w:t>* 1/4 tsp. garlic powder</w:t>
+        <w:br/>
+        <w:t>* 1 tsp. cumin</w:t>
+        <w:br/>
+        <w:br/>
+        <w:t>Put all this in something with a lid, add 3/4 cup of water, and shake it. Brown a pound of ground beef, then pour the whole situation in there. Stir. Cook it down until it looks like you only put in half a cup of water. You have tacos now.</w:t>
+        <w:br/>
+        <w:br/>
+        <w:t>Vegetarians</w:t>
+        <w:br/>
+        <w:t>-----------</w:t>
+        <w:br/>
+        <w:br/>
+        <w:t>I’ve made this with that soy protein “ground beef” and it does not _surprisingly_ taste like someone put spices on a stack of cheap bar coasters and ran it all through a blender. (Vegetable) oil the skillet when you’re dealing with that stuff, unless you’re looking for excuses to buy a new one.</w:t>
+        <w:br/>
+        <w:br/>
+        <w:t>If you leave out the bouillon for the sake of doing things vegan-style you’ll probably want to nudge up the salt a little.</w:t>
+        <w:br/>
+        <w:br/>
+        <w:br/>
+        <w:t>Tomatoes (Traditional; US)</w:t>
+        <w:br/>
+        <w:t>======================</w:t>
+        <w:br/>
+        <w:br/>
+        <w:t>Adding a bit of coolness and moisture, tomatoes are a staple ingredient of the American taco. The better the tomato the more flavor they will impart, but even a sub-sandard grocery store tomato has a place in a traditional taco.</w:t>
+        <w:br/>
+        <w:br/>
+        <w:t>* Tomatoes (diced)</w:t>
+        <w:br/>
+        <w:t>* Cherry Tomatoes (quartered)</w:t>
+        <w:br/>
+        <w:t>* Grape Tomatoes (sliced)</w:t>
+        <w:br/>
+        <w:br/>
+        <w:br/>
+        <w:t>Garlic Lime Sauce</w:t>
+        <w:br/>
+        <w:t>=====================</w:t>
+        <w:br/>
+        <w:br/>
+        <w:t>This sauce packs a creamy, sour, garlicky punch and can cut the heat on a spicy salsa. It pairs well with Mango Lime Salsa for excellent fish tacos. This is a simplified version of the [lime sauce recipe](http://www.loveandoliveoil.com/2008/04/fish-tacos-with-mango-salsa.html) on Love and Oil.</w:t>
+        <w:br/>
+        <w:br/>
+        <w:t>Combine in a bowl:</w:t>
+        <w:br/>
+        <w:t>* 1-2 tablespoons mayonnaise</w:t>
+        <w:br/>
+        <w:t>* 1/2 cup plain yogurt</w:t>
+        <w:br/>
+        <w:t>* 2 tablespoons fresh lime juice</w:t>
+        <w:br/>
+        <w:t>* 1-2 cloves minced garlic</w:t>
+        <w:br/>
+        <w:t>* salt to taste</w:t>
+        <w:br/>
+        <w:t>* (optional): chopped fresh cilantro garnish</w:t>
+        <w:br/>
+        <w:br/>
+        <w:t xml:space="preserve">Whisk ingredients together in bowl. </w:t>
+        <w:br/>
+        <w:br/>
+        <w:t>Serve on the side, or drizzle as a decorative layer onto prepared tacos. Optionally sprinkle with chopped cilantro as garnish.</w:t>
+        <w:br/>
         <w:br/>
         <w:br/>
         <w:br/>
@@ -335,131 +337,163 @@
     </w:p>
     <w:p>
       <w:r>
-        <w:t>Swiss Chard</w:t>
-        <w:br/>
-        <w:t>===========</w:t>
-        <w:br/>
-        <w:br/>
-        <w:t>This is actually a Rick Bayless recipe from his cookbook _Mexican Everyday_, but we've used it a fair amount on those days we feel like not eating meat but still want to have tacos.</w:t>
+        <w:t>Delengua (Beef Tongue)</w:t>
+        <w:br/>
+        <w:t>======================</w:t>
+        <w:br/>
+        <w:br/>
+        <w:t>Entertaining? Wanna go exotic? Got a little bit of time? Makes in the neighborhood of 20 tacos.</w:t>
         <w:br/>
         <w:br/>
         <w:t>__Ingredients__</w:t>
         <w:br/>
         <w:br/>
-        <w:t>* 1 bunch swiss or rainbow chard. Could also do spinach I guess. Probably not good with kale.</w:t>
-        <w:br/>
-        <w:t>* 1 onion sliced thin</w:t>
-        <w:br/>
-        <w:t>* 1/2 cup of chicken or vegetable broth</w:t>
-        <w:br/>
-        <w:br/>
-        <w:t>Slice up the chard into small slices. In a large skillet, heat the oil on medium-high. Cook the onions until soft, plus some garlic and red pepper flakes if you want. Put the chard in the skillet, add the broth. Cover the pan and reduce the heat to medium-low and cook until the greens are wilted and almost tender (about 5 minutes). Uncover, bring heat back to medium high and cook until almost dry. Salt as necessary. Enjoy.</w:t>
-        <w:br/>
-        <w:br/>
-        <w:br/>
-        <w:t>Sriracha Salt</w:t>
-        <w:br/>
-        <w:t>=============</w:t>
-        <w:br/>
-        <w:br/>
-        <w:t>I actually received this as a gift, but I found a recipe to make your own.</w:t>
+        <w:t>* 1 1/2 pounds of cow tongue</w:t>
+        <w:br/>
+        <w:t>* 1/2 onion</w:t>
+        <w:br/>
+        <w:t>* 2 bay leaves</w:t>
+        <w:br/>
+        <w:t>* 1 quart chicken stock</w:t>
+        <w:br/>
+        <w:t>* 6 cilantro stems</w:t>
+        <w:br/>
+        <w:t>* 1 small carrot, peeled and roughly chopped</w:t>
+        <w:br/>
+        <w:t>* 2 cloves garlic</w:t>
+        <w:br/>
+        <w:t>* 2 tablespoons Canola Oil</w:t>
+        <w:br/>
+        <w:br/>
+        <w:t>__Directions__</w:t>
+        <w:br/>
+        <w:br/>
+        <w:t xml:space="preserve">1. Combine tongue, onion, bay leaves, carrot, and garlic in a saucepan. </w:t>
+        <w:br/>
+        <w:t xml:space="preserve">2. Add stock until mostly covered. </w:t>
+        <w:br/>
+        <w:t>3. Bring to a boil over high heat, reduce to a simmer, cover with lid, and cook four to six hours until completely tender (depends on the size of the tongue).</w:t>
+        <w:br/>
+        <w:t>4. Add water as necessary to keep the tongue mostly submerged.</w:t>
+        <w:br/>
+        <w:t xml:space="preserve">5. Move tongue to a cutting board. </w:t>
+        <w:br/>
+        <w:t xml:space="preserve">6. Strain stock and chuck the solids, keeping the liquid for later. </w:t>
+        <w:br/>
+        <w:t xml:space="preserve">7. Peel the outer membrane off the tongue and discard. Chop tongue into 1/2-inch pieces. </w:t>
+        <w:br/>
+        <w:br/>
+        <w:t xml:space="preserve">When ready to serve, heat oil in a large non-stick skillet set over medium-high heat until shimmering. Add tongue and cook, stirring occasionally, until tongue is well browned on all sides, 5 to 8 minutes total. </w:t>
+        <w:br/>
+        <w:br/>
+        <w:t>NOTE: The first seven steps can be done well in advance. Should keep in fridge up to five days.</w:t>
+        <w:br/>
+        <w:br/>
+        <w:br/>
+        <w:t>Quick and Dirty Spice Mix</w:t>
+        <w:br/>
+        <w:t>=========================</w:t>
+        <w:br/>
+        <w:br/>
+        <w:t>I’m not going to make a lot of big assumptions here. You own a skillet of some sort. You have some jars of jankity-ass spices from who-knows-when. You want to eat some tacos within the next, like, fifteen minutes. I got you covered, bachelor(ette).</w:t>
+        <w:br/>
+        <w:br/>
+        <w:t>* 2 Tbsp all-purpose flour</w:t>
+        <w:br/>
+        <w:t>* 2 1/2 tsp. chili powder</w:t>
+        <w:br/>
+        <w:t>* 3/4 tsp. onion powder (or 1 1/2 tsp. minced yellow onion)</w:t>
+        <w:br/>
+        <w:t>* 1 1/4 tsp. salt</w:t>
+        <w:br/>
+        <w:t>* 1 tsp. paprika</w:t>
+        <w:br/>
+        <w:t>* 3/4 tsp beef bouillon powder</w:t>
+        <w:br/>
+        <w:t>* 1/4 tsp. granulated sugar</w:t>
+        <w:br/>
+        <w:t>* 1/4 tsp. cayenne pepper</w:t>
+        <w:br/>
+        <w:t>* 1/4 tsp. garlic powder</w:t>
+        <w:br/>
+        <w:t>* 1 tsp. cumin</w:t>
+        <w:br/>
+        <w:br/>
+        <w:t>Put all this in something with a lid, add 3/4 cup of water, and shake it. Brown a pound of ground beef, then pour the whole situation in there. Stir. Cook it down until it looks like you only put in half a cup of water. You have tacos now.</w:t>
+        <w:br/>
+        <w:br/>
+        <w:t>Vegetarians</w:t>
+        <w:br/>
+        <w:t>-----------</w:t>
+        <w:br/>
+        <w:br/>
+        <w:t>I’ve made this with that soy protein “ground beef” and it does not _surprisingly_ taste like someone put spices on a stack of cheap bar coasters and ran it all through a blender. (Vegetable) oil the skillet when you’re dealing with that stuff, unless you’re looking for excuses to buy a new one.</w:t>
+        <w:br/>
+        <w:br/>
+        <w:t>If you leave out the bouillon for the sake of doing things vegan-style you’ll probably want to nudge up the salt a little.</w:t>
+        <w:br/>
+        <w:br/>
+        <w:br/>
+        <w:t>Sweet Potato and Apple Hash</w:t>
+        <w:br/>
+        <w:t>===========================</w:t>
+        <w:br/>
+        <w:br/>
+        <w:t>Sweet potatoes are my go-to taco punch-up. I was going my normal route of making small (1/4" or so) cubes of sweet potatoes when I thought: Hey, it's fall, I'm going to add an apple in there. Fuck yes.</w:t>
+        <w:br/>
+        <w:br/>
+        <w:t>* 2 Small sweet potatoes (you'd be amazed how little sweet potato you need for tacos)</w:t>
+        <w:br/>
+        <w:t>* 1 Small apple</w:t>
+        <w:br/>
+        <w:t>* One can diced green chilis</w:t>
+        <w:br/>
+        <w:t>* A couple pinches of chili powder</w:t>
+        <w:br/>
+        <w:t>* A queeze of honey</w:t>
+        <w:br/>
+        <w:t>* Pat o' butter</w:t>
+        <w:br/>
+        <w:br/>
+        <w:t xml:space="preserve">Mix this all into a pan, with about 1/4 cup of water, and boil it all up until the water goes away, toss in the butter, and continue to pan-fry until things get a little browned. </w:t>
+        <w:br/>
+        <w:br/>
+        <w:br/>
+        <w:t>Chipotlé Sauce</w:t>
+        <w:br/>
+        <w:t>==============</w:t>
         <w:br/>
         <w:br/>
         <w:t>__Ingredients__</w:t>
         <w:br/>
         <w:br/>
-        <w:t>* 1 cup Salt</w:t>
-        <w:br/>
-        <w:t>* 10 tsp. Sriracha</w:t>
-        <w:br/>
-        <w:br/>
-        <w:t>Mix the two ingredients together in a bowl. Spread it out on a baking sheet lined with foil or parchment paper. Put in a 200-degree oven, then turn the oven off and let it sit overnight inside. It will clump, but place in ziplock bag and attack it with a rolling pin. Tada!</w:t>
-        <w:br/>
-        <w:br/>
-        <w:t>The effect on most food is as awesome as you'd expect but it is especially amazing with eggs. Add it to your breakfast tacos.</w:t>
-        <w:br/>
-        <w:br/>
-        <w:br/>
-        <w:t>Sweet Potato and Apple Hash</w:t>
-        <w:br/>
-        <w:t>===========================</w:t>
-        <w:br/>
-        <w:br/>
-        <w:t>Sweet potatoes are my go-to taco punch-up. I was going my normal route of making small (1/4" or so) cubes of sweet potatoes when I thought: Hey, it's fall, I'm going to add an apple in there. Fuck yes.</w:t>
-        <w:br/>
-        <w:br/>
-        <w:t>* 2 Small sweet potatoes (you'd be amazed how little sweet potato you need for tacos)</w:t>
-        <w:br/>
-        <w:t>* 1 Small apple</w:t>
-        <w:br/>
-        <w:t>* One can diced green chilis</w:t>
-        <w:br/>
-        <w:t>* A couple pinches of chili powder</w:t>
-        <w:br/>
-        <w:t>* A queeze of honey</w:t>
-        <w:br/>
-        <w:t>* Pat o' butter</w:t>
-        <w:br/>
-        <w:br/>
-        <w:t xml:space="preserve">Mix this all into a pan, with about 1/4 cup of water, and boil it all up until the water goes away, toss in the butter, and continue to pan-fry until things get a little browned. </w:t>
-        <w:br/>
-        <w:br/>
-        <w:br/>
-        <w:t>Pickled Vegetables</w:t>
-        <w:br/>
-        <w:t>==================</w:t>
-        <w:br/>
-        <w:br/>
-        <w:t>__Whisk:__</w:t>
-        <w:br/>
-        <w:br/>
-        <w:t>* 1/4 cup rice vinegar</w:t>
-        <w:br/>
-        <w:t>* 2 teaspoons sugar</w:t>
-        <w:br/>
-        <w:t>* 1 teaspoon soy sauce</w:t>
-        <w:br/>
-        <w:t>* 1 teaspoon fish sauce</w:t>
-        <w:br/>
-        <w:t>* Some red pepper flakes</w:t>
-        <w:br/>
-        <w:br/>
-        <w:t>__Then toss in some sliced vegetables. Suggestions include:__</w:t>
-        <w:br/>
-        <w:br/>
-        <w:t>* cucumbers</w:t>
-        <w:br/>
-        <w:t>* carrots</w:t>
-        <w:br/>
-        <w:t>* onions</w:t>
-        <w:br/>
-        <w:t>* radishes</w:t>
-        <w:br/>
-        <w:br/>
-        <w:t>Mix, cover and chill in fridge for at least 30 minutes before using.</w:t>
-        <w:br/>
-        <w:br/>
-        <w:br/>
-        <w:t>Fresh Corn Tortillas</w:t>
-        <w:br/>
-        <w:t>===================</w:t>
-        <w:br/>
-        <w:br/>
-        <w:t>This is the only way to go. So worth it. Makes roughly 15 tortillas.</w:t>
-        <w:br/>
-        <w:br/>
-        <w:t>* 1 3/4 cups masa harina</w:t>
-        <w:br/>
-        <w:t>* 1 1/8 cups water</w:t>
-        <w:br/>
-        <w:br/>
-        <w:t>1. In a medium bowl, mix together masa harina and hot water until thoroughly combined. Turn dough onto a clean surface and knead until pliable and smooth. If dough is too sticky, add more masa harina; if it begins to dry out, sprinkle with water. Cover dough tightly with plastic wrap and allow to stand for 30 minutes.</w:t>
-        <w:br/>
-        <w:t>2. Preheat a cast iron skillet or griddle to medium-high.</w:t>
-        <w:br/>
-        <w:t>3. Divide dough into 15 equal-size balls. Using a tortilla press, a rolling pin, press each ball of dough flat between two sheets of wax paper.</w:t>
-        <w:br/>
-        <w:t xml:space="preserve">4. Place tortilla in preheated pan and allow to cook for approximately 30 seconds, or until browned and slightly puffy. Turn tortilla over to brown on second side for approximately 30 seconds more, then transfer to a plate. Repeat process with each ball of dough. Keep tortillas covered with a towel to stay warm and moist (or a low temp oven) until ready to serve. </w:t>
+        <w:t>* 1 cup plain Greek yogurt</w:t>
+        <w:br/>
+        <w:t>* Juice from 2 limes</w:t>
+        <w:br/>
+        <w:t>* 2-3 chipotlé peppers, with surrounding adobo sauce from can</w:t>
+        <w:br/>
+        <w:br/>
+        <w:t>__Directions__</w:t>
+        <w:br/>
+        <w:br/>
+        <w:t>1. Drop all of this into a food processor, and blend away.</w:t>
+        <w:br/>
+        <w:t xml:space="preserve">2. Let sit in fridge for 30 minutes or overnight for flavor melding. </w:t>
+        <w:br/>
+        <w:t>3. Add to tacos, and anything else you'd like.</w:t>
+        <w:br/>
+        <w:br/>
+        <w:br/>
+        <w:t>Hard Corn Shells (Traditional; US)</w:t>
+        <w:br/>
+        <w:t>======================</w:t>
+        <w:br/>
+        <w:br/>
+        <w:t>Mistakenly thought by many to be traditionally Mexican, hard shells were actually popularized in the US in the mid-20th century.</w:t>
+        <w:br/>
+        <w:br/>
+        <w:t>While they can certainly be made at home (if you have access to a deep-fryer), the best method of obtaining hard taco shells is to head to the grocery store.</w:t>
       </w:r>
     </w:p>
     <w:sectPr>

</xml_diff>

<commit_message>
Added taco image to document.
</commit_message>
<xml_diff>
--- a/random_taco_recipes.docx
+++ b/random_taco_recipes.docx
@@ -2,6 +2,42 @@
 <file path=word/document.xml><?xml version="1.0" encoding="utf-8"?>
 <w:document xmlns:wpc="http://schemas.microsoft.com/office/word/2010/wordprocessingCanvas" xmlns:mo="http://schemas.microsoft.com/office/mac/office/2008/main" xmlns:mc="http://schemas.openxmlformats.org/markup-compatibility/2006" xmlns:mv="urn:schemas-microsoft-com:mac:vml" xmlns:o="urn:schemas-microsoft-com:office:office" xmlns:r="http://schemas.openxmlformats.org/officeDocument/2006/relationships" xmlns:m="http://schemas.openxmlformats.org/officeDocument/2006/math" xmlns:v="urn:schemas-microsoft-com:vml" xmlns:wp14="http://schemas.microsoft.com/office/word/2010/wordprocessingDrawing" xmlns:wp="http://schemas.openxmlformats.org/drawingml/2006/wordprocessingDrawing" xmlns:w10="urn:schemas-microsoft-com:office:word" xmlns:w="http://schemas.openxmlformats.org/wordprocessingml/2006/main" xmlns:w14="http://schemas.microsoft.com/office/word/2010/wordml" xmlns:wpg="http://schemas.microsoft.com/office/word/2010/wordprocessingGroup" xmlns:wpi="http://schemas.microsoft.com/office/word/2010/wordprocessingInk" xmlns:wne="http://schemas.microsoft.com/office/word/2006/wordml" xmlns:wps="http://schemas.microsoft.com/office/word/2010/wordprocessingShape" mc:Ignorable="w14 wp14">
   <w:body>
+    <w:p>
+      <w:r>
+        <w:drawing>
+          <wp:inline xmlns:a="http://schemas.openxmlformats.org/drawingml/2006/main" xmlns:pic="http://schemas.openxmlformats.org/drawingml/2006/picture">
+            <wp:extent cx="1828800" cy="2216728"/>
+            <wp:docPr id="1" name="Picture 1"/>
+            <wp:cNvGraphicFramePr>
+              <a:graphicFrameLocks noChangeAspect="1"/>
+            </wp:cNvGraphicFramePr>
+            <a:graphic>
+              <a:graphicData uri="http://schemas.openxmlformats.org/drawingml/2006/picture">
+                <pic:pic>
+                  <pic:nvPicPr>
+                    <pic:cNvPr id="0" name="taco_thumbnail.jpg"/>
+                    <pic:cNvPicPr/>
+                  </pic:nvPicPr>
+                  <pic:blipFill>
+                    <a:blip r:embed="rId9"/>
+                    <a:stretch>
+                      <a:fillRect/>
+                    </a:stretch>
+                  </pic:blipFill>
+                  <pic:spPr>
+                    <a:xfrm>
+                      <a:off x="0" y="0"/>
+                      <a:ext cx="1828800" cy="2216728"/>
+                    </a:xfrm>
+                    <a:prstGeom prst="rect"/>
+                  </pic:spPr>
+                </pic:pic>
+              </a:graphicData>
+            </a:graphic>
+          </wp:inline>
+        </w:drawing>
+      </w:r>
+    </w:p>
     <w:p>
       <w:r>
         <w:t>Recipe Number 1</w:t>
@@ -9,208 +45,43 @@
     </w:p>
     <w:p>
       <w:r>
-        <w:t>Moroccan Lamb</w:t>
+        <w:t>Baked Tilapia</w:t>
         <w:br/>
         <w:t>=============</w:t>
         <w:br/>
         <w:br/>
-        <w:t>A Differently Spiced Meat Than Your Usual Taco</w:t>
-        <w:br/>
-        <w:t>----------------------------------------------</w:t>
+        <w:t>Oven fried fish for when you think you want to pretend you're eating healthier.</w:t>
         <w:br/>
         <w:br/>
-        <w:t>* 500 g ground lamb</w:t>
+        <w:t>* 1 pound mild fish (I usually use tilapia)</w:t>
         <w:br/>
-        <w:t>* 20 g Ras al Hanout spice. My mix contains:</w:t>
+        <w:t>* 1 cup masa</w:t>
         <w:br/>
-        <w:t xml:space="preserve">    * Paprika</w:t>
+        <w:t>* 2 tsp salt</w:t>
         <w:br/>
-        <w:t xml:space="preserve">    * Cinnamon</w:t>
+        <w:t>* 1/2 to 1 tsp cayenne</w:t>
         <w:br/>
-        <w:t xml:space="preserve">    * Allspice</w:t>
+        <w:t>* 2 tsp paprika</w:t>
         <w:br/>
-        <w:t xml:space="preserve">    * Clove</w:t>
+        <w:t>* 2 tsps chili powder</w:t>
         <w:br/>
-        <w:t xml:space="preserve">    * Toasted Mustard</w:t>
+        <w:t>* 2 tsps garlic powder</w:t>
         <w:br/>
-        <w:t xml:space="preserve">    * Cumin</w:t>
+        <w:t>* 1/2 to 1 tsp black pepper (to taste)</w:t>
         <w:br/>
-        <w:t xml:space="preserve">    * Caraway</w:t>
-        <w:br/>
-        <w:t xml:space="preserve">    * Black Pepper</w:t>
-        <w:br/>
-        <w:t>* 10 g fresh lemon zest or 10 g finely ground Black Lemon Omani (Moroccoan dried preserved lemon)</w:t>
-        <w:br/>
-        <w:br/>
-        <w:t>Mix together and brown.</w:t>
+        <w:t>* olive oil</w:t>
         <w:br/>
         <w:br/>
         <w:br/>
+        <w:t>1. Preheat oven to 400 degrees.</w:t>
         <w:br/>
-        <w:t>Zaatar</w:t>
+        <w:t>2. Mix dry ingredients in a bowl to make the coating for the fish.</w:t>
         <w:br/>
-        <w:t>======</w:t>
+        <w:t xml:space="preserve">3. Cut fish into slices or chunks, as your taste desires. </w:t>
         <w:br/>
+        <w:t>4. Drizzle olive oil over cut fish, and dip fish into breading.</w:t>
         <w:br/>
-        <w:t>_A.k.a. za‘tar, za’atar, zattr, etc._</w:t>
-        <w:br/>
-        <w:br/>
-        <w:t>Zaatar is a thyme-based Middle Eastern seasoning that adapts well to tacos. It has a pleasantly dry, faintly sour/bitter flavor. It goes well on savory bases like squash and lamb, and combines with other sour seasonings like lemon juice and radish.</w:t>
-        <w:br/>
-        <w:br/>
-        <w:t>There are many kinds of zaatar, some quite different; this recipe is representative, not definitive.</w:t>
-        <w:br/>
-        <w:br/>
-        <w:t>* 4 units thyme</w:t>
-        <w:br/>
-        <w:t>* 2 units oregano</w:t>
-        <w:br/>
-        <w:t>* 2 units sesame seeds</w:t>
-        <w:br/>
-        <w:t>* 0–1 unit salt</w:t>
-        <w:br/>
-        <w:t>* 1 unit sumac (to be found at a Lebanese or Syrian market, or at a yuppie grocery; in a pinch, lemon zest can substitute)</w:t>
-        <w:br/>
-        <w:t>* Other herbs to taste: fennel pollen, marjoram, cumin, etc.</w:t>
-        <w:br/>
-        <w:t>* Optional: trace olive oil or lemon juice as a binder (but not if you plan to store it)</w:t>
-        <w:br/>
-        <w:br/>
-        <w:t>Toast the sesame seeds. Grind all ingredients together using any method, stopping when the mixture is not too fine to pick up by pinching.</w:t>
-        <w:br/>
-        <w:br/>
-        <w:t>May be added to meat during cooking, or sprinkled over a finshied taco.</w:t>
-        <w:br/>
-        <w:br/>
-        <w:t>The latest theories have not ruled out the possibility of a zaatar mole.</w:t>
-        <w:br/>
-        <w:br/>
-        <w:br/>
-        <w:t>Corn Salad</w:t>
-        <w:br/>
-        <w:t>==========</w:t>
-        <w:br/>
-        <w:br/>
-        <w:t>* 2 Ears of corn</w:t>
-        <w:br/>
-        <w:t>* 1 Lime, juiced</w:t>
-        <w:br/>
-        <w:t>* Small handful of Cilantro, chopped</w:t>
-        <w:br/>
-        <w:t>* A few green onions, chopped</w:t>
-        <w:br/>
-        <w:t xml:space="preserve">* Garlic salt, or Garlic AND salt. I use Trader Joe's Garlic Salt in the grinder usually. </w:t>
-        <w:br/>
-        <w:br/>
-        <w:t>Cut the corn off of the cob, and in a mixing bowl mix together corn, lime juice, chopped cilantro and garlic salt. You can tweak any of this stuff as desired.</w:t>
-        <w:br/>
-        <w:br/>
-        <w:t>---</w:t>
-        <w:br/>
-        <w:t>This is my first Github commit. I'm glad it's taco related.</w:t>
-        <w:br/>
-        <w:br/>
-        <w:br/>
-        <w:br/>
-        <w:t>Guacamole</w:t>
-        <w:br/>
-        <w:t>=========</w:t>
-        <w:br/>
-        <w:br/>
-        <w:t>This is pretty canonical stuff right here.</w:t>
-        <w:br/>
-        <w:br/>
-        <w:t>* 1-2 ripe Hass avocados</w:t>
-        <w:br/>
-        <w:t>* half a lime</w:t>
-        <w:br/>
-        <w:t>* a clove or two of chopped garlic</w:t>
-        <w:br/>
-        <w:t>* some chopped white or yellow onion</w:t>
-        <w:br/>
-        <w:t>* salt</w:t>
-        <w:br/>
-        <w:t>* pepper</w:t>
-        <w:br/>
-        <w:t>* dry cayenne or red chile pepper powder</w:t>
-        <w:br/>
-        <w:t>* a jalapeño, if that's your thing</w:t>
-        <w:br/>
-        <w:t>* a small chopped tomato</w:t>
-        <w:br/>
-        <w:t>* a handful of chopped cilantro</w:t>
-        <w:br/>
-        <w:br/>
-        <w:t>Look, here's how this works: First, you squeeze the lime juice into your nice little ceramic bowl. Then you add the garlic, onion, spices, peppers if you're heating it up, and then **walk away**.</w:t>
-        <w:br/>
-        <w:br/>
-        <w:t>Seriously, walk away for a minute. Crack open a nice Negra Modelo and use a wedge of the other half of the lime in it. Back in your bowl, let the strong stuff marinate in that lime juice for a few minutes. It's cooking.</w:t>
-        <w:br/>
-        <w:br/>
-        <w:t xml:space="preserve">OK, now that you're back, mix in the rest of the non-avocado ingredients. If you have a pestle, now's it's time to shine. If not, use a small wooden spoon, or failing all else, a fork, you miserable lout. </w:t>
-        <w:br/>
-        <w:br/>
-        <w:t>Mash up everything but the avocado. Get it pasty if you can. Squish it all up.</w:t>
-        <w:br/>
-        <w:br/>
-        <w:t>Now you can add your avocado or two, dude. I usually go with about 1.5 avos to condiment tacos or taco-like structures for four humans of varying sizes.</w:t>
-        <w:br/>
-        <w:br/>
-        <w:t>Just in case no one ever taught you how to deal with an avocado correctly, here's a quick lesson:</w:t>
-        <w:br/>
-        <w:t>* Cut it in half, longways.</w:t>
-        <w:br/>
-        <w:t>* Smack the pit with the sharp edge of your knife and give it a sensible 90-degree twist.</w:t>
-        <w:br/>
-        <w:t>* Voila, the avocado pit is on your knife.</w:t>
-        <w:br/>
-        <w:t>* Dispose of it, unless you're not going to finish all that guac now, in which case, hang onto it and put it in the bowl with the guac before you put it in the fridge.</w:t>
-        <w:br/>
-        <w:t>* Now that your knife is free, use it to carve long slices into the flesh of your avocado, one half at a time. Cross-hatch that sucker a bit. Don't cut through the flesh.</w:t>
-        <w:br/>
-        <w:t>* Finally, get your avocado half above your nice bowl full of deliciousness, and use the skin to gently push your nice slices into the spicy soup below. Turn it inside-out, if you must, but know that you can minimize the amount of avocado that gets all over your hands if you do this just right.</w:t>
-        <w:br/>
-        <w:br/>
-        <w:t>To finish up your guacamole, mash your avocado up a bit and gently mix it into the magical citric-spice-tomato concoction. We're done here.</w:t>
-        <w:br/>
-        <w:br/>
-        <w:t>_Thanks to [The Awl](http://www.theawl.com/2010/02/half-baked-guacamole-by-the-ceviche-method) for limited inspiration regarding the limey and drinky parts._</w:t>
-        <w:br/>
-        <w:br/>
-        <w:br/>
-        <w:t>Hard Corn Shells (Traditional; US)</w:t>
-        <w:br/>
-        <w:t>======================</w:t>
-        <w:br/>
-        <w:br/>
-        <w:t>Mistakenly thought by many to be traditionally Mexican, hard shells were actually popularized in the US in the mid-20th century.</w:t>
-        <w:br/>
-        <w:br/>
-        <w:t>While they can certainly be made at home (if you have access to a deep-fryer), the best method of obtaining hard taco shells is to head to the grocery store.</w:t>
-      </w:r>
-    </w:p>
-    <w:p>
-      <w:r>
-        <w:t>Recipe Number 2</w:t>
-      </w:r>
-    </w:p>
-    <w:p>
-      <w:r>
-        <w:t>Overly Seasoned Ground Beef</w:t>
-        <w:br/>
-        <w:t>===========================</w:t>
-        <w:br/>
-        <w:br/>
-        <w:t>I enjoy tripling (or more) the generic store bought taco seasoning when rendering my ground beef.</w:t>
-        <w:br/>
-        <w:br/>
-        <w:t>I've found that while with most cooking, you can in fact over season pretty easily, that's not the case with taco ground beef.</w:t>
-        <w:br/>
-        <w:br/>
-        <w:t>I will aggressively season the beef, even adding additional cumin and garlic.</w:t>
-        <w:br/>
-        <w:br/>
-        <w:t>This basically seasons the entire taco, so you can spend less time prepping all of the toppings.</w:t>
+        <w:t>5. Bake for 8ish minutes and finish, if you can, under the broiler.</w:t>
         <w:br/>
         <w:br/>
         <w:br/>
@@ -258,6 +129,138 @@
         <w:br/>
         <w:br/>
         <w:br/>
+        <w:t>Traditional Taco Mixins</w:t>
+        <w:br/>
+        <w:t>(makes about 20 servings)</w:t>
+        <w:br/>
+        <w:br/>
+        <w:t>- 1 (16 ounce) container sour cream</w:t>
+        <w:br/>
+        <w:t>- 1/4 head iceberg lettuce (rinsed, dried, shredded)</w:t>
+        <w:br/>
+        <w:t>- 1 cup shredded cheddar cheese</w:t>
+        <w:br/>
+        <w:t>- 3 diced tomatoes</w:t>
+        <w:br/>
+        <w:t>- 1 (2.25 ounce) can black olives, drained</w:t>
+        <w:br/>
+        <w:br/>
+        <w:t xml:space="preserve">Add ingredients to tacos in layers. </w:t>
+        <w:br/>
+        <w:br/>
+        <w:br/>
+        <w:br/>
+        <w:br/>
+        <w:br/>
+        <w:t>Simple Salsa Verde</w:t>
+        <w:br/>
+        <w:t>==================</w:t>
+        <w:br/>
+        <w:br/>
+        <w:t>I got this base recipe from a vegan friend. If you can't find one of these peppers, swap in another one!</w:t>
+        <w:br/>
+        <w:br/>
+        <w:t>* 6 Average-sized tomatillos</w:t>
+        <w:br/>
+        <w:t>* 1 Poblano pepper</w:t>
+        <w:br/>
+        <w:t>* 1 Serrano pepper</w:t>
+        <w:br/>
+        <w:t>* 1 Jalapeno pepper</w:t>
+        <w:br/>
+        <w:t>* 1 Sweet red pepper</w:t>
+        <w:br/>
+        <w:t>* Juice of 1 or 2 fresh-squeezed limes (to taste)</w:t>
+        <w:br/>
+        <w:t>* Pinch or two kosher salt (to taste)</w:t>
+        <w:br/>
+        <w:br/>
+        <w:t>You're in charge of the heat here. For a milder salsa, remove all the ribs and seeds inside the peppers. For medium, leave in a few ribs, and for hot, go nuts. Rough chop the peppers and tomatillos, then throw into a blender or food processor with salt and lime juice. Pulse to desired consistency.</w:t>
+        <w:br/>
+        <w:br/>
+        <w:t>As with most salsas, this will taste better if you let it sit in the fridge for a few hours before eating. It's great on chips or drizzled over steak or pork tacos.</w:t>
+        <w:br/>
+        <w:br/>
+        <w:br/>
+        <w:t>Fresh Corn Tortillas</w:t>
+        <w:br/>
+        <w:t>===================</w:t>
+        <w:br/>
+        <w:br/>
+        <w:t>This is the only way to go. So worth it. Makes roughly 15 tortillas.</w:t>
+        <w:br/>
+        <w:br/>
+        <w:t>* 1 3/4 cups masa harina</w:t>
+        <w:br/>
+        <w:t>* 1 1/8 cups water</w:t>
+        <w:br/>
+        <w:br/>
+        <w:t>1. In a medium bowl, mix together masa harina and hot water until thoroughly combined. Turn dough onto a clean surface and knead until pliable and smooth. If dough is too sticky, add more masa harina; if it begins to dry out, sprinkle with water. Cover dough tightly with plastic wrap and allow to stand for 30 minutes.</w:t>
+        <w:br/>
+        <w:t>2. Preheat a cast iron skillet or griddle to medium-high.</w:t>
+        <w:br/>
+        <w:t>3. Divide dough into 15 equal-size balls. Using a tortilla press, a rolling pin, press each ball of dough flat between two sheets of wax paper.</w:t>
+        <w:br/>
+        <w:t xml:space="preserve">4. Place tortilla in preheated pan and allow to cook for approximately 30 seconds, or until browned and slightly puffy. Turn tortilla over to brown on second side for approximately 30 seconds more, then transfer to a plate. Repeat process with each ball of dough. Keep tortillas covered with a towel to stay warm and moist (or a low temp oven) until ready to serve. </w:t>
+      </w:r>
+    </w:p>
+    <w:p>
+      <w:r>
+        <w:t>Recipe Number 2</w:t>
+      </w:r>
+    </w:p>
+    <w:p>
+      <w:r>
+        <w:t>Asian Style Tofu or Pork Marinade</w:t>
+        <w:br/>
+        <w:t>=================================</w:t>
+        <w:br/>
+        <w:br/>
+        <w:t>For marinade mix:</w:t>
+        <w:br/>
+        <w:br/>
+        <w:t>* quarter cup lime juice</w:t>
+        <w:br/>
+        <w:t>* quarter cup soy sauce</w:t>
+        <w:br/>
+        <w:t>* quarter cup toasted sesame oil</w:t>
+        <w:br/>
+        <w:t>* two cloves of garlic, chopped</w:t>
+        <w:br/>
+        <w:t>* 3 teaspoons cumin</w:t>
+        <w:br/>
+        <w:t>* 1 teaspoon paprika</w:t>
+        <w:br/>
+        <w:t>* Some chopped cilantro</w:t>
+        <w:br/>
+        <w:br/>
+        <w:t>Mix with sliced tofu or pork, marinate for 30 minutes and quickly sauté.</w:t>
+        <w:br/>
+        <w:br/>
+        <w:br/>
+        <w:t>Sriracha Salt</w:t>
+        <w:br/>
+        <w:t>=============</w:t>
+        <w:br/>
+        <w:br/>
+        <w:t>I actually received this as a gift, but I found a recipe to make your own.</w:t>
+        <w:br/>
+        <w:br/>
+        <w:t>__Ingredients__</w:t>
+        <w:br/>
+        <w:br/>
+        <w:t>* 1 cup Salt</w:t>
+        <w:br/>
+        <w:t>* 10 tsp. Sriracha</w:t>
+        <w:br/>
+        <w:br/>
+        <w:t>Mix the two ingredients together in a bowl. Spread it out on a baking sheet lined with foil or parchment paper. Put in a 200-degree oven, then turn the oven off and let it sit overnight inside. It will clump, but place in ziplock bag and attack it with a rolling pin. Tada!</w:t>
+        <w:br/>
+        <w:br/>
+        <w:t>The effect on most food is as awesome as you'd expect but it is especially amazing with eggs. Add it to your breakfast tacos.</w:t>
+        <w:br/>
+        <w:br/>
+        <w:br/>
         <w:t>Cheese (Traditional; US)</w:t>
         <w:br/>
         <w:t>======================</w:t>
@@ -272,43 +275,30 @@
         <w:br/>
         <w:br/>
         <w:br/>
-        <w:t>Guacamole (Simple)</w:t>
+        <w:t>Phoning it in Pico de Gallo</w:t>
         <w:br/>
-        <w:t>=========</w:t>
+        <w:t>===========================</w:t>
         <w:br/>
         <w:br/>
-        <w:t>If you're not in the mood to be fussy, this could be considered a minimum-viable guacamole recipe.</w:t>
+        <w:t>_Super Quick &amp; Easy Pico_</w:t>
         <w:br/>
         <w:br/>
-        <w:t>* 2 ripe avocados</w:t>
         <w:br/>
-        <w:t>* 2-4 limes, depending on juiciness, delivering 2-4T of lime juice</w:t>
+        <w:t>* 1 pint grape tomatoes, quartered (make your kids do this part)</w:t>
         <w:br/>
-        <w:t>* 1 diced tomato (seeded if it's a big one)</w:t>
+        <w:t>* 3 tablespoons finely chopped white onion</w:t>
         <w:br/>
-        <w:t>* salt (to taste)</w:t>
+        <w:t>* Coarse salt</w:t>
         <w:br/>
-        <w:t>* hot sauce (to taste; Frank's Red Hot is a standard, but go with what you like)</w:t>
+        <w:t>* Squeeze of lime</w:t>
+        <w:br/>
+        <w:t>* As many finely chopped red (or green) jalapeños as you want (optional)</w:t>
         <w:br/>
         <w:br/>
-        <w:t>1. Scoop the avocado meat into a bowl and mash them with a fork. Leave it a bit lumpy as we will do more stirring in a bit and we don't want to over-work them.</w:t>
-        <w:br/>
-        <w:t>2. Add the chopped tomato.</w:t>
-        <w:br/>
-        <w:t>3. Add the lime juice; hold some back for later adjustment).</w:t>
-        <w:br/>
-        <w:t>4. Add ½t salt.</w:t>
-        <w:br/>
-        <w:t>5. Add 2T hot sauce.</w:t>
-        <w:br/>
-        <w:t>6. Stir with the fork again.</w:t>
-        <w:br/>
-        <w:t>7. Taste.</w:t>
-        <w:br/>
-        <w:t>8. Adjust salt/lime/hot sauce as desired.</w:t>
+        <w:t>Combine the tomatoes, cilantro and onion together in a bowl. Season to taste with salt and lime.</w:t>
         <w:br/>
         <w:br/>
-        <w:t>This recipe will support one average-size bag of chips, so adjust quantities based on expectations.</w:t>
+        <w:t>Reserve some of this mixture for kids, and then add as much jalapeño as you like to the remaining mixture for the non wimps.</w:t>
         <w:br/>
         <w:br/>
         <w:br/>
@@ -341,165 +331,111 @@
     </w:p>
     <w:p>
       <w:r>
-        <w:t>Taco de rajas poblanas</w:t>
+        <w:t>Insane Garlic Ground Turkey</w:t>
         <w:br/>
-        <w:t>======================</w:t>
+        <w:t>=========================</w:t>
         <w:br/>
         <w:br/>
-        <w:t>* Bunch of poblano peppers</w:t>
-        <w:br/>
-        <w:t>* Onion</w:t>
-        <w:br/>
-        <w:t>* Tad of oil</w:t>
-        <w:br/>
-        <w:t>* Mexican crema or sour cream</w:t>
-        <w:br/>
-        <w:t>* *optionally*, fresh corn</w:t>
-        <w:br/>
-        <w:t>* *optionally*, queso Oaxaca or panela or fresco</w:t>
+        <w:t>While not particularly fancy, the insane garlic ground turkey is a crowd pleaser.</w:t>
         <w:br/>
         <w:br/>
-        <w:t>Start with 1 or more produce-section bags of Poblano peppers,</w:t>
+        <w:t>Ground Turkey</w:t>
         <w:br/>
-        <w:t>it's handy if the bags are not totally full for a subsequent step.</w:t>
+        <w:t>-----------</w:t>
         <w:br/>
         <w:br/>
-        <w:t>Place the Poblano peppers over an open flame, typically directly</w:t>
+        <w:t>* 2 pounds of ground turkey (preferably thigh meat)</w:t>
         <w:br/>
-        <w:t>over a natural gas burner on a stove. Their skin will bubble and blister,</w:t>
+        <w:t>* Four yellow onions</w:t>
         <w:br/>
-        <w:t>rotate and rearrange them with tongs until the burns, bubbles, and</w:t>
+        <w:t>* Store-bought Taco Seasoning</w:t>
         <w:br/>
-        <w:t>blisters are evenly distributed around the chiles and you feel a tingle</w:t>
+        <w:t>* More garlic than you can imagine (4-5 cloves)</w:t>
         <w:br/>
-        <w:t>in your upper sinuses. Put the singed peppers back in the produce bags,</w:t>
-        <w:br/>
-        <w:t>then close the bags tightly to 'sweat' the chiles inside.</w:t>
+        <w:t>* Olive Oil</w:t>
         <w:br/>
         <w:br/>
-        <w:t>While the chiles are sweating, sautee some onion slices in a pan.</w:t>
+        <w:t>1. Chop several onions into slices.</w:t>
         <w:br/>
-        <w:t>Optionally, add some pre-cooked whole kernels of corn when the onion is</w:t>
+        <w:t>2. In a large pan heat olive oil in a saucepan over high heat</w:t>
         <w:br/>
-        <w:t>almost done.</w:t>
+        <w:t>3. Cook onions on high heat until they are almost caramelized. (10 minutes)</w:t>
+        <w:br/>
+        <w:t>4. Reduce heat to medium.</w:t>
+        <w:br/>
+        <w:t>5. Add ground turkey making sure to stir meat to ensure adequate turkey / onion mixture.</w:t>
+        <w:br/>
+        <w:t>6. Cover and let turkey cook for 8 minutes.</w:t>
+        <w:br/>
+        <w:t>7. Mix taco seasoning using one cup of water for each packet of seasoning</w:t>
+        <w:br/>
+        <w:t>8. Add several cloves or garlic to pan.  When in doubt with garlic always err on the side of too much.</w:t>
+        <w:br/>
+        <w:t>9. Cook uncovered until taco seasoning is reduced.</w:t>
+        <w:br/>
+        <w:t>10. Warn guests of impending garlic.</w:t>
         <w:br/>
         <w:br/>
-        <w:t>Take the chiles out of the bag. Their skin will be wilted and will come off</w:t>
-        <w:br/>
-        <w:t>in your fingers. Peel the outer layer of the chiles off and discard. Once</w:t>
-        <w:br/>
-        <w:t>the outer skin is removed, de-vein the rest and remove the seeds. Then</w:t>
-        <w:br/>
-        <w:t>cut the flesh into thinninsh strips.</w:t>
-        <w:br/>
-        <w:br/>
-        <w:t>Add the chile strips (the 'rajas') back into the pan with the onion. Get it</w:t>
-        <w:br/>
-        <w:t>all hot and finish cooking any bits of chile that remain raw after the</w:t>
-        <w:br/>
-        <w:t>skin removal process. When it looks close to done, lower the cooking heat</w:t>
-        <w:br/>
-        <w:t>to a minimum and add the cream and cheese(s) and warm them for about 5 minutes.</w:t>
+        <w:t>Total cooking time: 30-40 minutes</w:t>
         <w:br/>
         <w:br/>
         <w:br/>
         <w:br/>
+        <w:t>Sriracha Salt</w:t>
         <w:br/>
-        <w:t>Quick and Dirty Spice Mix</w:t>
-        <w:br/>
-        <w:t>=========================</w:t>
+        <w:t>=============</w:t>
         <w:br/>
         <w:br/>
-        <w:t>I’m not going to make a lot of big assumptions here. You own a skillet of some sort. You have some jars of jankity-ass spices from who-knows-when. You want to eat some tacos within the next, like, fifteen minutes. I got you covered, bachelor(ette).</w:t>
+        <w:t>I actually received this as a gift, but I found a recipe to make your own.</w:t>
         <w:br/>
         <w:br/>
-        <w:t>* 2 Tbsp all-purpose flour</w:t>
-        <w:br/>
-        <w:t>* 2 1/2 tsp. chili powder</w:t>
-        <w:br/>
-        <w:t>* 3/4 tsp. onion powder (or 1 1/2 tsp. minced yellow onion)</w:t>
-        <w:br/>
-        <w:t>* 1 1/4 tsp. salt</w:t>
-        <w:br/>
-        <w:t>* 1 tsp. paprika</w:t>
-        <w:br/>
-        <w:t>* 3/4 tsp beef bouillon powder</w:t>
-        <w:br/>
-        <w:t>* 1/4 tsp. granulated sugar</w:t>
-        <w:br/>
-        <w:t>* 1/4 tsp. cayenne pepper</w:t>
-        <w:br/>
-        <w:t>* 1/4 tsp. garlic powder</w:t>
-        <w:br/>
-        <w:t>* 1 tsp. cumin</w:t>
+        <w:t>__Ingredients__</w:t>
         <w:br/>
         <w:br/>
-        <w:t>Put all this in something with a lid, add 3/4 cup of water, and shake it. Brown a pound of ground beef, then pour the whole situation in there. Stir. Cook it down until it looks like you only put in half a cup of water. You have tacos now.</w:t>
+        <w:t>* 1 cup Salt</w:t>
+        <w:br/>
+        <w:t>* 10 tsp. Sriracha</w:t>
         <w:br/>
         <w:br/>
-        <w:t>Vegetarians</w:t>
-        <w:br/>
-        <w:t>-----------</w:t>
+        <w:t>Mix the two ingredients together in a bowl. Spread it out on a baking sheet lined with foil or parchment paper. Put in a 200-degree oven, then turn the oven off and let it sit overnight inside. It will clump, but place in ziplock bag and attack it with a rolling pin. Tada!</w:t>
         <w:br/>
         <w:br/>
-        <w:t>I’ve made this with that soy protein “ground beef” and it does not _surprisingly_ taste like someone put spices on a stack of cheap bar coasters and ran it all through a blender. (Vegetable) oil the skillet when you’re dealing with that stuff, unless you’re looking for excuses to buy a new one.</w:t>
-        <w:br/>
-        <w:br/>
-        <w:t>If you leave out the bouillon for the sake of doing things vegan-style you’ll probably want to nudge up the salt a little.</w:t>
+        <w:t>The effect on most food is as awesome as you'd expect but it is especially amazing with eggs. Add it to your breakfast tacos.</w:t>
         <w:br/>
         <w:br/>
         <w:br/>
-        <w:t>Veggies for Fish Tacos</w:t>
+        <w:t>Corn Salad</w:t>
         <w:br/>
-        <w:t>======================</w:t>
+        <w:t>==========</w:t>
         <w:br/>
         <w:br/>
-        <w:t>Fish tacos are a special breed, requiring different vegetable options.</w:t>
+        <w:t>* 2 Ears of corn</w:t>
+        <w:br/>
+        <w:t>* 1 Lime, juiced</w:t>
+        <w:br/>
+        <w:t>* Small handful of Cilantro, chopped</w:t>
+        <w:br/>
+        <w:t>* A few green onions, chopped</w:t>
+        <w:br/>
+        <w:t xml:space="preserve">* Garlic salt, or Garlic AND salt. I use Trader Joe's Garlic Salt in the grinder usually. </w:t>
         <w:br/>
         <w:br/>
-        <w:t>__Assemble your veg from the following options:__</w:t>
+        <w:t>Cut the corn off of the cob, and in a mixing bowl mix together corn, lime juice, chopped cilantro and garlic salt. You can tweak any of this stuff as desired.</w:t>
         <w:br/>
         <w:br/>
-        <w:t>* Cabbage, purple, shredded</w:t>
+        <w:t>---</w:t>
         <w:br/>
-        <w:t>* Cabbage, other shades, shredded</w:t>
-        <w:br/>
-        <w:t>* Radishes, sliced into thin slices</w:t>
-        <w:br/>
-        <w:t>* Red peppers, diced</w:t>
-        <w:br/>
-        <w:t>* Cherry tomatoes, sliced (if you're a heathen)</w:t>
-        <w:br/>
-        <w:t>* Cilantro, if it doesn't taste like soap to you</w:t>
-        <w:br/>
-        <w:br/>
-        <w:t>And one requirement:</w:t>
-        <w:br/>
-        <w:t>* Limes, sliced for juicing over tacos.</w:t>
-        <w:br/>
-        <w:br/>
-        <w:t>Place out your selections and assemble into your taco. Then squeeze a lime over the top.</w:t>
+        <w:t>This is my first Github commit. I'm glad it's taco related.</w:t>
         <w:br/>
         <w:br/>
         <w:br/>
-        <w:t>Baja White Sauce</w:t>
         <w:br/>
-        <w:t>================</w:t>
+        <w:t>Black Olives</w:t>
+        <w:br/>
+        <w:t>==========</w:t>
         <w:br/>
         <w:br/>
-        <w:t>This is a traditional white sauce for [Baja fish tacos](../full_tacos/baja_fish_tacos.md).</w:t>
-        <w:br/>
-        <w:br/>
-        <w:t>* 1/4 cup mayo</w:t>
-        <w:br/>
-        <w:t>* 2 tbsp sour cream</w:t>
-        <w:br/>
-        <w:t>* 1 tbsp lime juice</w:t>
-        <w:br/>
-        <w:t>* 1/4 tsp celery salt (or garlic salt, etc)</w:t>
-        <w:br/>
-        <w:br/>
-        <w:t>Mix, and refrigerate for an hour if possible.</w:t>
+        <w:t>Canned black olives add a sweet and cool meatiness to a traditional American taco.</w:t>
         <w:br/>
         <w:br/>
         <w:br/>

</xml_diff>

<commit_message>
Resized image and added text
</commit_message>
<xml_diff>
--- a/random_taco_recipes.docx
+++ b/random_taco_recipes.docx
@@ -4,9 +4,14 @@
   <w:body>
     <w:p>
       <w:r>
+        <w:t>Random Taco Cookbook</w:t>
+      </w:r>
+    </w:p>
+    <w:p>
+      <w:r>
         <w:drawing>
           <wp:inline xmlns:a="http://schemas.openxmlformats.org/drawingml/2006/main" xmlns:pic="http://schemas.openxmlformats.org/drawingml/2006/picture">
-            <wp:extent cx="1828800" cy="2216728"/>
+            <wp:extent cx="1828800" cy="2210030"/>
             <wp:docPr id="1" name="Picture 1"/>
             <wp:cNvGraphicFramePr>
               <a:graphicFrameLocks noChangeAspect="1"/>
@@ -27,7 +32,7 @@
                   <pic:spPr>
                     <a:xfrm>
                       <a:off x="0" y="0"/>
-                      <a:ext cx="1828800" cy="2216728"/>
+                      <a:ext cx="1828800" cy="2210030"/>
                     </a:xfrm>
                     <a:prstGeom prst="rect"/>
                   </pic:spPr>
@@ -41,172 +46,6 @@
     <w:p>
       <w:r>
         <w:t>Recipe Number 1</w:t>
-      </w:r>
-    </w:p>
-    <w:p>
-      <w:r>
-        <w:t>Baked Tilapia</w:t>
-        <w:br/>
-        <w:t>=============</w:t>
-        <w:br/>
-        <w:br/>
-        <w:t>Oven fried fish for when you think you want to pretend you're eating healthier.</w:t>
-        <w:br/>
-        <w:br/>
-        <w:t>* 1 pound mild fish (I usually use tilapia)</w:t>
-        <w:br/>
-        <w:t>* 1 cup masa</w:t>
-        <w:br/>
-        <w:t>* 2 tsp salt</w:t>
-        <w:br/>
-        <w:t>* 1/2 to 1 tsp cayenne</w:t>
-        <w:br/>
-        <w:t>* 2 tsp paprika</w:t>
-        <w:br/>
-        <w:t>* 2 tsps chili powder</w:t>
-        <w:br/>
-        <w:t>* 2 tsps garlic powder</w:t>
-        <w:br/>
-        <w:t>* 1/2 to 1 tsp black pepper (to taste)</w:t>
-        <w:br/>
-        <w:t>* olive oil</w:t>
-        <w:br/>
-        <w:br/>
-        <w:br/>
-        <w:t>1. Preheat oven to 400 degrees.</w:t>
-        <w:br/>
-        <w:t>2. Mix dry ingredients in a bowl to make the coating for the fish.</w:t>
-        <w:br/>
-        <w:t xml:space="preserve">3. Cut fish into slices or chunks, as your taste desires. </w:t>
-        <w:br/>
-        <w:t>4. Drizzle olive oil over cut fish, and dip fish into breading.</w:t>
-        <w:br/>
-        <w:t>5. Bake for 8ish minutes and finish, if you can, under the broiler.</w:t>
-        <w:br/>
-        <w:br/>
-        <w:br/>
-        <w:t>Quick and Dirty Spice Mix</w:t>
-        <w:br/>
-        <w:t>=========================</w:t>
-        <w:br/>
-        <w:br/>
-        <w:t>I’m not going to make a lot of big assumptions here. You own a skillet of some sort. You have some jars of jankity-ass spices from who-knows-when. You want to eat some tacos within the next, like, fifteen minutes. I got you covered, bachelor(ette).</w:t>
-        <w:br/>
-        <w:br/>
-        <w:t>* 2 Tbsp all-purpose flour</w:t>
-        <w:br/>
-        <w:t>* 2 1/2 tsp. chili powder</w:t>
-        <w:br/>
-        <w:t>* 3/4 tsp. onion powder (or 1 1/2 tsp. minced yellow onion)</w:t>
-        <w:br/>
-        <w:t>* 1 1/4 tsp. salt</w:t>
-        <w:br/>
-        <w:t>* 1 tsp. paprika</w:t>
-        <w:br/>
-        <w:t>* 3/4 tsp beef bouillon powder</w:t>
-        <w:br/>
-        <w:t>* 1/4 tsp. granulated sugar</w:t>
-        <w:br/>
-        <w:t>* 1/4 tsp. cayenne pepper</w:t>
-        <w:br/>
-        <w:t>* 1/4 tsp. garlic powder</w:t>
-        <w:br/>
-        <w:t>* 1 tsp. cumin</w:t>
-        <w:br/>
-        <w:br/>
-        <w:t>Put all this in something with a lid, add 3/4 cup of water, and shake it. Brown a pound of ground beef, then pour the whole situation in there. Stir. Cook it down until it looks like you only put in half a cup of water. You have tacos now.</w:t>
-        <w:br/>
-        <w:br/>
-        <w:t>Vegetarians</w:t>
-        <w:br/>
-        <w:t>-----------</w:t>
-        <w:br/>
-        <w:br/>
-        <w:t>I’ve made this with that soy protein “ground beef” and it does not _surprisingly_ taste like someone put spices on a stack of cheap bar coasters and ran it all through a blender. (Vegetable) oil the skillet when you’re dealing with that stuff, unless you’re looking for excuses to buy a new one.</w:t>
-        <w:br/>
-        <w:br/>
-        <w:t>If you leave out the bouillon for the sake of doing things vegan-style you’ll probably want to nudge up the salt a little.</w:t>
-        <w:br/>
-        <w:br/>
-        <w:br/>
-        <w:t>Traditional Taco Mixins</w:t>
-        <w:br/>
-        <w:t>(makes about 20 servings)</w:t>
-        <w:br/>
-        <w:br/>
-        <w:t>- 1 (16 ounce) container sour cream</w:t>
-        <w:br/>
-        <w:t>- 1/4 head iceberg lettuce (rinsed, dried, shredded)</w:t>
-        <w:br/>
-        <w:t>- 1 cup shredded cheddar cheese</w:t>
-        <w:br/>
-        <w:t>- 3 diced tomatoes</w:t>
-        <w:br/>
-        <w:t>- 1 (2.25 ounce) can black olives, drained</w:t>
-        <w:br/>
-        <w:br/>
-        <w:t xml:space="preserve">Add ingredients to tacos in layers. </w:t>
-        <w:br/>
-        <w:br/>
-        <w:br/>
-        <w:br/>
-        <w:br/>
-        <w:br/>
-        <w:t>Simple Salsa Verde</w:t>
-        <w:br/>
-        <w:t>==================</w:t>
-        <w:br/>
-        <w:br/>
-        <w:t>I got this base recipe from a vegan friend. If you can't find one of these peppers, swap in another one!</w:t>
-        <w:br/>
-        <w:br/>
-        <w:t>* 6 Average-sized tomatillos</w:t>
-        <w:br/>
-        <w:t>* 1 Poblano pepper</w:t>
-        <w:br/>
-        <w:t>* 1 Serrano pepper</w:t>
-        <w:br/>
-        <w:t>* 1 Jalapeno pepper</w:t>
-        <w:br/>
-        <w:t>* 1 Sweet red pepper</w:t>
-        <w:br/>
-        <w:t>* Juice of 1 or 2 fresh-squeezed limes (to taste)</w:t>
-        <w:br/>
-        <w:t>* Pinch or two kosher salt (to taste)</w:t>
-        <w:br/>
-        <w:br/>
-        <w:t>You're in charge of the heat here. For a milder salsa, remove all the ribs and seeds inside the peppers. For medium, leave in a few ribs, and for hot, go nuts. Rough chop the peppers and tomatillos, then throw into a blender or food processor with salt and lime juice. Pulse to desired consistency.</w:t>
-        <w:br/>
-        <w:br/>
-        <w:t>As with most salsas, this will taste better if you let it sit in the fridge for a few hours before eating. It's great on chips or drizzled over steak or pork tacos.</w:t>
-        <w:br/>
-        <w:br/>
-        <w:br/>
-        <w:t>Fresh Corn Tortillas</w:t>
-        <w:br/>
-        <w:t>===================</w:t>
-        <w:br/>
-        <w:br/>
-        <w:t>This is the only way to go. So worth it. Makes roughly 15 tortillas.</w:t>
-        <w:br/>
-        <w:br/>
-        <w:t>* 1 3/4 cups masa harina</w:t>
-        <w:br/>
-        <w:t>* 1 1/8 cups water</w:t>
-        <w:br/>
-        <w:br/>
-        <w:t>1. In a medium bowl, mix together masa harina and hot water until thoroughly combined. Turn dough onto a clean surface and knead until pliable and smooth. If dough is too sticky, add more masa harina; if it begins to dry out, sprinkle with water. Cover dough tightly with plastic wrap and allow to stand for 30 minutes.</w:t>
-        <w:br/>
-        <w:t>2. Preheat a cast iron skillet or griddle to medium-high.</w:t>
-        <w:br/>
-        <w:t>3. Divide dough into 15 equal-size balls. Using a tortilla press, a rolling pin, press each ball of dough flat between two sheets of wax paper.</w:t>
-        <w:br/>
-        <w:t xml:space="preserve">4. Place tortilla in preheated pan and allow to cook for approximately 30 seconds, or until browned and slightly puffy. Turn tortilla over to brown on second side for approximately 30 seconds more, then transfer to a plate. Repeat process with each ball of dough. Keep tortillas covered with a towel to stay warm and moist (or a low temp oven) until ready to serve. </w:t>
-      </w:r>
-    </w:p>
-    <w:p>
-      <w:r>
-        <w:t>Recipe Number 2</w:t>
       </w:r>
     </w:p>
     <w:p>
@@ -238,67 +77,221 @@
         <w:br/>
         <w:br/>
         <w:br/>
-        <w:t>Sriracha Salt</w:t>
+        <w:t>Packaged Seasonings</w:t>
         <w:br/>
-        <w:t>=============</w:t>
+        <w:t>==============</w:t>
         <w:br/>
         <w:br/>
-        <w:t>I actually received this as a gift, but I found a recipe to make your own.</w:t>
+        <w:t>Lest we be accused of snobbery, let's acknowledge that a taco is a taco, and taco night can be well-served by not having to think at all.</w:t>
         <w:br/>
         <w:br/>
-        <w:t>__Ingredients__</w:t>
+        <w:t>Feel free to use the pre-packaged seasoning of your choice. When I'm in an old-school mood, I head straight for...</w:t>
         <w:br/>
         <w:br/>
-        <w:t>* 1 cup Salt</w:t>
-        <w:br/>
-        <w:t>* 10 tsp. Sriracha</w:t>
-        <w:br/>
-        <w:br/>
-        <w:t>Mix the two ingredients together in a bowl. Spread it out on a baking sheet lined with foil or parchment paper. Put in a 200-degree oven, then turn the oven off and let it sit overnight inside. It will clump, but place in ziplock bag and attack it with a rolling pin. Tada!</w:t>
-        <w:br/>
-        <w:br/>
-        <w:t>The effect on most food is as awesome as you'd expect but it is especially amazing with eggs. Add it to your breakfast tacos.</w:t>
+        <w:t>* Old El Paso Taco Seasoning</w:t>
         <w:br/>
         <w:br/>
         <w:br/>
-        <w:t>Cheese (Traditional; US)</w:t>
+        <w:br/>
+        <w:t>Sweet Potato and Apple Hash</w:t>
+        <w:br/>
+        <w:t>===========================</w:t>
+        <w:br/>
+        <w:br/>
+        <w:t>Sweet potatoes are my go-to taco punch-up. I was going my normal route of making small (1/4" or so) cubes of sweet potatoes when I thought: Hey, it's fall, I'm going to add an apple in there. Fuck yes.</w:t>
+        <w:br/>
+        <w:br/>
+        <w:t>* 2 Small sweet potatoes (you'd be amazed how little sweet potato you need for tacos)</w:t>
+        <w:br/>
+        <w:t>* 1 Small apple</w:t>
+        <w:br/>
+        <w:t>* One can diced green chilis</w:t>
+        <w:br/>
+        <w:t>* A couple pinches of chili powder</w:t>
+        <w:br/>
+        <w:t>* A queeze of honey</w:t>
+        <w:br/>
+        <w:t>* Pat o' butter</w:t>
+        <w:br/>
+        <w:br/>
+        <w:t xml:space="preserve">Mix this all into a pan, with about 1/4 cup of water, and boil it all up until the water goes away, toss in the butter, and continue to pan-fry until things get a little browned. </w:t>
+        <w:br/>
+        <w:br/>
+        <w:br/>
+        <w:t>Cashew Cheeze</w:t>
+        <w:br/>
+        <w:t>===================</w:t>
+        <w:br/>
+        <w:br/>
+        <w:t xml:space="preserve">This is a good dairy sub but also just pretty damn delicious. </w:t>
+        <w:br/>
+        <w:br/>
+        <w:t>* 1 cup raw organic cashews</w:t>
+        <w:br/>
+        <w:t>* 4 cups hot water</w:t>
+        <w:br/>
+        <w:t>* 1 small lemon, juiced and zested</w:t>
+        <w:br/>
+        <w:t>* 1/2 teaspoon salt (you can also play with other spices: garlic, cayenne, cumin etc. Go crazy!)</w:t>
+        <w:br/>
+        <w:t xml:space="preserve">* 2 tablespoons nutritional yeast </w:t>
+        <w:br/>
+        <w:t>* 1 roasted jalepeno (for spicy cheeze)</w:t>
+        <w:br/>
+        <w:br/>
+        <w:t>In a large bowl add the raw cashews and hot water. Cover with a kitchen towel and allow to soak for 2-4 hours. Drain the cashews and rinse well.</w:t>
+        <w:br/>
+        <w:t>Add the soaked cashews, salt, nutritional yeast, jalepeno and the lemon juice in a blender or food processor. Blend on high and stir frequently scraping down the sides of the bowl. Keep processing the mixture until it is very smooth, and there are no lumps.</w:t>
+        <w:br/>
+        <w:t xml:space="preserve">Fold in the lemon zest (optional) and add to a serving bowl. You can also add a bit more water to get more of a creamy texture and store in a squeeze bottle (That's my preference anyway). </w:t>
+        <w:br/>
+        <w:br/>
+        <w:br/>
+        <w:br/>
+        <w:t>Hard Corn Shells (Traditional; US)</w:t>
         <w:br/>
         <w:t>======================</w:t>
         <w:br/>
         <w:br/>
-        <w:t>A major flavor component of a traditional American taco, select a cheese that's firm and sharp.</w:t>
+        <w:t>Mistakenly thought by many to be traditionally Mexican, hard shells were actually popularized in the US in the mid-20th century.</w:t>
         <w:br/>
         <w:br/>
-        <w:t>* Cheddar (shredded)</w:t>
+        <w:t>While they can certainly be made at home (if you have access to a deep-fryer), the best method of obtaining hard taco shells is to head to the grocery store.</w:t>
+      </w:r>
+    </w:p>
+    <w:p>
+      <w:r>
+        <w:t>Recipe Number 2</w:t>
+      </w:r>
+    </w:p>
+    <w:p>
+      <w:r>
+        <w:t>Crock Pot Pulled Pork</w:t>
         <w:br/>
-        <w:t>* Jack/Pepper Jack (shredded)</w:t>
+        <w:t>=====================</w:t>
+        <w:br/>
+        <w:br/>
+        <w:t>This is the base of my very favorite tacos. Added bonus is by cooking these all day in a slow cooker, your house smells _amazing_.</w:t>
+        <w:br/>
+        <w:br/>
+        <w:t>Note: Unless you're cooking for a dozen people, you're going to end up with a lot of leftover pork, but that's about the best problem you can possibly have.</w:t>
+        <w:br/>
+        <w:br/>
+        <w:t>GET GOING EARLY–in a perfect world, you're gonna give this thing at least eight hours on low.</w:t>
+        <w:br/>
+        <w:br/>
+        <w:t>* 2-3 pound hunk of pork shoulder.</w:t>
+        <w:br/>
+        <w:t>* chili powder</w:t>
+        <w:br/>
+        <w:t>* mexican oregano (dried)</w:t>
+        <w:br/>
+        <w:t>* ground cumin</w:t>
+        <w:br/>
+        <w:t>* medium-sized onion (or, a couple shallots)</w:t>
+        <w:br/>
+        <w:t>* can of green chilies, diced</w:t>
+        <w:br/>
+        <w:t>* pepper &amp; salt</w:t>
+        <w:br/>
+        <w:br/>
+        <w:t>Chop up your onion or shallot into small bits–you don't want big loops of onion, dice it.</w:t>
+        <w:br/>
+        <w:br/>
+        <w:t>Rub your hunk of pork generously with chili powder, oregano, pepper, salt, and a pinch or two of cumin. I tend to try and have a very light crust of this stuff on the outside of the pork.</w:t>
+        <w:br/>
+        <w:br/>
+        <w:t>Toss the hunk of pork, the onions, and the green chilis into the crock pot, set that sucker to LOW, and let it slow cook. I try to get mine in by 9am so I can eat around 6pm. If you're pressed for time, you can do this in about four hours on high, but the deliciousness factor is lowered.</w:t>
+        <w:br/>
+        <w:br/>
+        <w:t>Once the time is up, either shred the thing up in the crock pot or, if you can actually get it out without it falling apart, get it into a bowl and shred from there. That way, you're getting it out of what ends up being a GIGANTIC AMOUNT of juices. But again: oh no, your pork ended up sitting in a big vat of juice–we all weep for you.</w:t>
         <w:br/>
         <w:br/>
         <w:br/>
-        <w:t>Phoning it in Pico de Gallo</w:t>
+        <w:br/>
+        <w:br/>
+        <w:br/>
+        <w:br/>
+        <w:t>Universal Taco Seasoning</w:t>
+        <w:br/>
+        <w:t>========================</w:t>
+        <w:br/>
+        <w:br/>
+        <w:t>I got tired of buying packets of store-bought taco seasoning, so I experimented with various spices and ratios until I landed on this recipe. I keep a jar of it in the cupboard at all times.</w:t>
+        <w:br/>
+        <w:br/>
+        <w:t>* 6 tbsp chili powder</w:t>
+        <w:br/>
+        <w:t>* 4 tbsp cumin</w:t>
+        <w:br/>
+        <w:t>* 4 tbsp corn starch</w:t>
+        <w:br/>
+        <w:t>* 3 tbsp onion powder</w:t>
+        <w:br/>
+        <w:t>* 1 tbsp salt</w:t>
+        <w:br/>
+        <w:t>* 1 tbsp garlic powder</w:t>
+        <w:br/>
+        <w:t>* 4 tsp oregano (Mexican oregano, if you've got it)</w:t>
+        <w:br/>
+        <w:t>* 2 tsp crushed red pepper</w:t>
+        <w:br/>
+        <w:br/>
+        <w:t>Combine in Mason jar and shake well to combine.</w:t>
+        <w:br/>
+        <w:br/>
+        <w:t>This mix works well for chicken, pork and beef, destined for the grill, oven, slow cooker or stovetop. You could tweak it a bit to target a specific meat, but I like to have a base, universal mix around. Makes it super easy to turn leftover anything into delicious taco filling: Just chop up whatever it is, toss it into a skillet, sprinkle generously with seasoning, then add a bit of water and simmer to impart flavor.</w:t>
+        <w:br/>
+        <w:br/>
+        <w:br/>
+        <w:t>Sweet Potato and Apple Hash</w:t>
         <w:br/>
         <w:t>===========================</w:t>
         <w:br/>
         <w:br/>
-        <w:t>_Super Quick &amp; Easy Pico_</w:t>
+        <w:t>Sweet potatoes are my go-to taco punch-up. I was going my normal route of making small (1/4" or so) cubes of sweet potatoes when I thought: Hey, it's fall, I'm going to add an apple in there. Fuck yes.</w:t>
+        <w:br/>
+        <w:br/>
+        <w:t>* 2 Small sweet potatoes (you'd be amazed how little sweet potato you need for tacos)</w:t>
+        <w:br/>
+        <w:t>* 1 Small apple</w:t>
+        <w:br/>
+        <w:t>* One can diced green chilis</w:t>
+        <w:br/>
+        <w:t>* A couple pinches of chili powder</w:t>
+        <w:br/>
+        <w:t>* A queeze of honey</w:t>
+        <w:br/>
+        <w:t>* Pat o' butter</w:t>
+        <w:br/>
+        <w:br/>
+        <w:t xml:space="preserve">Mix this all into a pan, with about 1/4 cup of water, and boil it all up until the water goes away, toss in the butter, and continue to pan-fry until things get a little browned. </w:t>
         <w:br/>
         <w:br/>
         <w:br/>
-        <w:t>* 1 pint grape tomatoes, quartered (make your kids do this part)</w:t>
+        <w:t>Mango Lime Salsa</w:t>
         <w:br/>
-        <w:t>* 3 tablespoons finely chopped white onion</w:t>
-        <w:br/>
-        <w:t>* Coarse salt</w:t>
-        <w:br/>
-        <w:t>* Squeeze of lime</w:t>
-        <w:br/>
-        <w:t>* As many finely chopped red (or green) jalapeños as you want (optional)</w:t>
+        <w:t>======================</w:t>
         <w:br/>
         <w:br/>
-        <w:t>Combine the tomatoes, cilantro and onion together in a bowl. Season to taste with salt and lime.</w:t>
+        <w:t>This fresh mango salsa is sweet, tangy, and simple. It pairs exceedingly well with Garlic Lime Sauce for delicious fish tacos. The recipe is a simplified version of the [mango salsa](http://www.loveandoliveoil.com/2008/04/fish-tacos-with-mango-salsa.html) on Love and Oil.</w:t>
         <w:br/>
         <w:br/>
-        <w:t>Reserve some of this mixture for kids, and then add as much jalapeño as you like to the remaining mixture for the non wimps.</w:t>
+        <w:t>In a bowl, combine:</w:t>
+        <w:br/>
+        <w:t xml:space="preserve">* 2 ripe fresh mangoes, chopped </w:t>
+        <w:br/>
+        <w:t>* 1/2 cup diced sweet onion</w:t>
+        <w:br/>
+        <w:t>* 1-2 tablespoons chopped fresh cilantro</w:t>
+        <w:br/>
+        <w:t>* Juice of 1 fresh lime</w:t>
+        <w:br/>
+        <w:t>* (optional): 1/2 fresh jalapeno, diced</w:t>
+        <w:br/>
+        <w:br/>
+        <w:t>Stir and serve.</w:t>
+        <w:br/>
         <w:br/>
         <w:br/>
         <w:br/>
@@ -331,52 +324,40 @@
     </w:p>
     <w:p>
       <w:r>
-        <w:t>Insane Garlic Ground Turkey</w:t>
+        <w:t>Moroccan Lamb</w:t>
         <w:br/>
-        <w:t>=========================</w:t>
+        <w:t>=============</w:t>
         <w:br/>
         <w:br/>
-        <w:t>While not particularly fancy, the insane garlic ground turkey is a crowd pleaser.</w:t>
+        <w:t>A Differently Spiced Meat Than Your Usual Taco</w:t>
+        <w:br/>
+        <w:t>----------------------------------------------</w:t>
         <w:br/>
         <w:br/>
-        <w:t>Ground Turkey</w:t>
+        <w:t>* 500 g ground lamb</w:t>
         <w:br/>
-        <w:t>-----------</w:t>
+        <w:t>* 20 g Ras al Hanout spice. My mix contains:</w:t>
+        <w:br/>
+        <w:t xml:space="preserve">    * Paprika</w:t>
+        <w:br/>
+        <w:t xml:space="preserve">    * Cinnamon</w:t>
+        <w:br/>
+        <w:t xml:space="preserve">    * Allspice</w:t>
+        <w:br/>
+        <w:t xml:space="preserve">    * Clove</w:t>
+        <w:br/>
+        <w:t xml:space="preserve">    * Toasted Mustard</w:t>
+        <w:br/>
+        <w:t xml:space="preserve">    * Cumin</w:t>
+        <w:br/>
+        <w:t xml:space="preserve">    * Caraway</w:t>
+        <w:br/>
+        <w:t xml:space="preserve">    * Black Pepper</w:t>
+        <w:br/>
+        <w:t>* 10 g fresh lemon zest or 10 g finely ground Black Lemon Omani (Moroccoan dried preserved lemon)</w:t>
         <w:br/>
         <w:br/>
-        <w:t>* 2 pounds of ground turkey (preferably thigh meat)</w:t>
-        <w:br/>
-        <w:t>* Four yellow onions</w:t>
-        <w:br/>
-        <w:t>* Store-bought Taco Seasoning</w:t>
-        <w:br/>
-        <w:t>* More garlic than you can imagine (4-5 cloves)</w:t>
-        <w:br/>
-        <w:t>* Olive Oil</w:t>
-        <w:br/>
-        <w:br/>
-        <w:t>1. Chop several onions into slices.</w:t>
-        <w:br/>
-        <w:t>2. In a large pan heat olive oil in a saucepan over high heat</w:t>
-        <w:br/>
-        <w:t>3. Cook onions on high heat until they are almost caramelized. (10 minutes)</w:t>
-        <w:br/>
-        <w:t>4. Reduce heat to medium.</w:t>
-        <w:br/>
-        <w:t>5. Add ground turkey making sure to stir meat to ensure adequate turkey / onion mixture.</w:t>
-        <w:br/>
-        <w:t>6. Cover and let turkey cook for 8 minutes.</w:t>
-        <w:br/>
-        <w:t>7. Mix taco seasoning using one cup of water for each packet of seasoning</w:t>
-        <w:br/>
-        <w:t>8. Add several cloves or garlic to pan.  When in doubt with garlic always err on the side of too much.</w:t>
-        <w:br/>
-        <w:t>9. Cook uncovered until taco seasoning is reduced.</w:t>
-        <w:br/>
-        <w:t>10. Warn guests of impending garlic.</w:t>
-        <w:br/>
-        <w:br/>
-        <w:t>Total cooking time: 30-40 minutes</w:t>
+        <w:t>Mix together and brown.</w:t>
         <w:br/>
         <w:br/>
         <w:br/>
@@ -404,61 +385,66 @@
         <w:br/>
         <w:br/>
         <w:br/>
-        <w:t>Corn Salad</w:t>
+        <w:t>Traditional Taco Mixins</w:t>
+        <w:br/>
+        <w:t>(makes about 20 servings)</w:t>
+        <w:br/>
+        <w:br/>
+        <w:t>- 1 (16 ounce) container sour cream</w:t>
+        <w:br/>
+        <w:t>- 1/4 head iceberg lettuce (rinsed, dried, shredded)</w:t>
+        <w:br/>
+        <w:t>- 1 cup shredded cheddar cheese</w:t>
+        <w:br/>
+        <w:t>- 3 diced tomatoes</w:t>
+        <w:br/>
+        <w:t>- 1 (2.25 ounce) can black olives, drained</w:t>
+        <w:br/>
+        <w:br/>
+        <w:t xml:space="preserve">Add ingredients to tacos in layers. </w:t>
+        <w:br/>
+        <w:br/>
+        <w:br/>
+        <w:br/>
+        <w:br/>
+        <w:br/>
+        <w:t>Beet Salsa</w:t>
         <w:br/>
         <w:t>==========</w:t>
         <w:br/>
         <w:br/>
-        <w:t>* 2 Ears of corn</w:t>
-        <w:br/>
-        <w:t>* 1 Lime, juiced</w:t>
-        <w:br/>
-        <w:t>* Small handful of Cilantro, chopped</w:t>
-        <w:br/>
-        <w:t>* A few green onions, chopped</w:t>
-        <w:br/>
-        <w:t xml:space="preserve">* Garlic salt, or Garlic AND salt. I use Trader Joe's Garlic Salt in the grinder usually. </w:t>
+        <w:t>Tired of plain ol' [Carne Asada Tacos](../base_layers/chooped_steak.md)? Get exotic with beet salsa.</w:t>
         <w:br/>
         <w:br/>
-        <w:t>Cut the corn off of the cob, and in a mixing bowl mix together corn, lime juice, chopped cilantro and garlic salt. You can tweak any of this stuff as desired.</w:t>
+        <w:t>* 4 - 6 Roma tomatoes</w:t>
+        <w:br/>
+        <w:t>* 1 - 2 Serrano pepper</w:t>
+        <w:br/>
+        <w:t>* Reasonably sized onion (green or vidalia)</w:t>
+        <w:br/>
+        <w:t>* 10 garlic cloves (leave it up to your buds, I like 10 or more)</w:t>
+        <w:br/>
+        <w:t>* Salt and pepper to taste</w:t>
+        <w:br/>
+        <w:t>* 1 bunch of beets</w:t>
+        <w:br/>
+        <w:t>* 1 or more lemons</w:t>
         <w:br/>
         <w:br/>
-        <w:t>---</w:t>
-        <w:br/>
-        <w:t>This is my first Github commit. I'm glad it's taco related.</w:t>
+        <w:t>Fry tomatoes, pepper(s), onion and garlic in a pan until they are brown and tomato skins are peeling away. Move ingredients to the blender and purèe. Chop beets to a blendable size and add to salsa. Add salt and pepper to taste. Squeeze in desired amount of lemon and blend one more time.</w:t>
         <w:br/>
         <w:br/>
         <w:br/>
         <w:br/>
-        <w:t>Black Olives</w:t>
+        <w:t>Hard Corn Shells (Traditional; US)</w:t>
         <w:br/>
-        <w:t>==========</w:t>
+        <w:t>======================</w:t>
         <w:br/>
         <w:br/>
-        <w:t>Canned black olives add a sweet and cool meatiness to a traditional American taco.</w:t>
+        <w:t>Mistakenly thought by many to be traditionally Mexican, hard shells were actually popularized in the US in the mid-20th century.</w:t>
         <w:br/>
         <w:br/>
-        <w:br/>
-        <w:t>Fresh Corn Tortillas</w:t>
-        <w:br/>
-        <w:t>===================</w:t>
-        <w:br/>
-        <w:br/>
-        <w:t>This is the only way to go. So worth it. Makes roughly 15 tortillas.</w:t>
-        <w:br/>
-        <w:br/>
-        <w:t>* 1 3/4 cups masa harina</w:t>
-        <w:br/>
-        <w:t>* 1 1/8 cups water</w:t>
-        <w:br/>
-        <w:br/>
-        <w:t>1. In a medium bowl, mix together masa harina and hot water until thoroughly combined. Turn dough onto a clean surface and knead until pliable and smooth. If dough is too sticky, add more masa harina; if it begins to dry out, sprinkle with water. Cover dough tightly with plastic wrap and allow to stand for 30 minutes.</w:t>
-        <w:br/>
-        <w:t>2. Preheat a cast iron skillet or griddle to medium-high.</w:t>
-        <w:br/>
-        <w:t>3. Divide dough into 15 equal-size balls. Using a tortilla press, a rolling pin, press each ball of dough flat between two sheets of wax paper.</w:t>
-        <w:br/>
-        <w:t xml:space="preserve">4. Place tortilla in preheated pan and allow to cook for approximately 30 seconds, or until browned and slightly puffy. Turn tortilla over to brown on second side for approximately 30 seconds more, then transfer to a plate. Repeat process with each ball of dough. Keep tortillas covered with a towel to stay warm and moist (or a low temp oven) until ready to serve. </w:t>
+        <w:t>While they can certainly be made at home (if you have access to a deep-fryer), the best method of obtaining hard taco shells is to head to the grocery store.</w:t>
       </w:r>
     </w:p>
     <w:sectPr>

</xml_diff>

<commit_message>
changed some styling code for first page and added page break
</commit_message>
<xml_diff>
--- a/random_taco_recipes.docx
+++ b/random_taco_recipes.docx
@@ -3,6 +3,9 @@
 <w:document xmlns:wpc="http://schemas.microsoft.com/office/word/2010/wordprocessingCanvas" xmlns:mo="http://schemas.microsoft.com/office/mac/office/2008/main" xmlns:mc="http://schemas.openxmlformats.org/markup-compatibility/2006" xmlns:mv="urn:schemas-microsoft-com:mac:vml" xmlns:o="urn:schemas-microsoft-com:office:office" xmlns:r="http://schemas.openxmlformats.org/officeDocument/2006/relationships" xmlns:m="http://schemas.openxmlformats.org/officeDocument/2006/math" xmlns:v="urn:schemas-microsoft-com:vml" xmlns:wp14="http://schemas.microsoft.com/office/word/2010/wordprocessingDrawing" xmlns:wp="http://schemas.openxmlformats.org/drawingml/2006/wordprocessingDrawing" xmlns:w10="urn:schemas-microsoft-com:office:word" xmlns:w="http://schemas.openxmlformats.org/wordprocessingml/2006/main" xmlns:w14="http://schemas.microsoft.com/office/word/2010/wordml" xmlns:wpg="http://schemas.microsoft.com/office/word/2010/wordprocessingGroup" xmlns:wpi="http://schemas.microsoft.com/office/word/2010/wordprocessingInk" xmlns:wne="http://schemas.microsoft.com/office/word/2006/wordml" xmlns:wps="http://schemas.microsoft.com/office/word/2010/wordprocessingShape" mc:Ignorable="w14 wp14">
   <w:body>
     <w:p>
+      <w:pPr>
+        <w:pStyle w:val="Title"/>
+      </w:pPr>
       <w:r>
         <w:t>Random Taco Cookbook</w:t>
       </w:r>
@@ -11,7 +14,7 @@
       <w:r>
         <w:drawing>
           <wp:inline xmlns:a="http://schemas.openxmlformats.org/drawingml/2006/main" xmlns:pic="http://schemas.openxmlformats.org/drawingml/2006/picture">
-            <wp:extent cx="1828800" cy="2210030"/>
+            <wp:extent cx="5029200" cy="6077583"/>
             <wp:docPr id="1" name="Picture 1"/>
             <wp:cNvGraphicFramePr>
               <a:graphicFrameLocks noChangeAspect="1"/>
@@ -32,7 +35,7 @@
                   <pic:spPr>
                     <a:xfrm>
                       <a:off x="0" y="0"/>
-                      <a:ext cx="1828800" cy="2210030"/>
+                      <a:ext cx="5029200" cy="6077583"/>
                     </a:xfrm>
                     <a:prstGeom prst="rect"/>
                   </pic:spPr>
@@ -44,107 +47,138 @@
       </w:r>
     </w:p>
     <w:p>
+      <w:pPr>
+        <w:pStyle w:val="Heading1"/>
+      </w:pPr>
+      <w:r>
+        <w:t>Credits</w:t>
+      </w:r>
+    </w:p>
+    <w:p>
+      <w:r>
+        <w:t>(who took the picture?)</w:t>
+        <w:br/>
+        <w:t>(what website did the pic come from)</w:t>
+        <w:br/>
+        <w:t>(who wrote the code?)</w:t>
+      </w:r>
+    </w:p>
+    <w:p>
+      <w:r>
+        <w:br w:type="page"/>
+      </w:r>
+    </w:p>
+    <w:p>
       <w:r>
         <w:t>Recipe Number 1</w:t>
       </w:r>
     </w:p>
     <w:p>
       <w:r>
-        <w:t>Asian Style Tofu or Pork Marinade</w:t>
+        <w:t>Bulgar Black Bean Filling</w:t>
         <w:br/>
-        <w:t>=================================</w:t>
+        <w:t>=========================</w:t>
         <w:br/>
         <w:br/>
-        <w:t>For marinade mix:</w:t>
+        <w:t>This is a quick and easy vegetarian substitute for a ground beef-like texture without using a soy substitute.</w:t>
         <w:br/>
         <w:br/>
-        <w:t>* quarter cup lime juice</w:t>
+        <w:t>* 1 cup cooked, strained bulgar</w:t>
         <w:br/>
-        <w:t>* quarter cup soy sauce</w:t>
-        <w:br/>
-        <w:t>* quarter cup toasted sesame oil</w:t>
-        <w:br/>
-        <w:t>* two cloves of garlic, chopped</w:t>
-        <w:br/>
-        <w:t>* 3 teaspoons cumin</w:t>
-        <w:br/>
-        <w:t>* 1 teaspoon paprika</w:t>
-        <w:br/>
-        <w:t>* Some chopped cilantro</w:t>
+        <w:t>* 1/3 cup cooked black beans (or canned), rinsed and strained.</w:t>
         <w:br/>
         <w:br/>
-        <w:t>Mix with sliced tofu or pork, marinate for 30 minutes and quickly sauté.</w:t>
-        <w:br/>
-        <w:br/>
-        <w:br/>
-        <w:t>Packaged Seasonings</w:t>
-        <w:br/>
-        <w:t>==============</w:t>
-        <w:br/>
-        <w:br/>
-        <w:t>Lest we be accused of snobbery, let's acknowledge that a taco is a taco, and taco night can be well-served by not having to think at all.</w:t>
-        <w:br/>
-        <w:br/>
-        <w:t>Feel free to use the pre-packaged seasoning of your choice. When I'm in an old-school mood, I head straight for...</w:t>
-        <w:br/>
-        <w:br/>
-        <w:t>* Old El Paso Taco Seasoning</w:t>
+        <w:t xml:space="preserve">Mix bulgar and black beans together. For better texture, slightly mash the black beans. Add your choice of seasonings to taste and serve. </w:t>
         <w:br/>
         <w:br/>
         <w:br/>
         <w:br/>
-        <w:t>Sweet Potato and Apple Hash</w:t>
+        <w:t>Zaatar</w:t>
+        <w:br/>
+        <w:t>======</w:t>
+        <w:br/>
+        <w:br/>
+        <w:t>_A.k.a. za‘tar, za’atar, zattr, etc._</w:t>
+        <w:br/>
+        <w:br/>
+        <w:t>Zaatar is a thyme-based Middle Eastern seasoning that adapts well to tacos. It has a pleasantly dry, faintly sour/bitter flavor. It goes well on savory bases like squash and lamb, and combines with other sour seasonings like lemon juice and radish.</w:t>
+        <w:br/>
+        <w:br/>
+        <w:t>There are many kinds of zaatar, some quite different; this recipe is representative, not definitive.</w:t>
+        <w:br/>
+        <w:br/>
+        <w:t>* 4 units thyme</w:t>
+        <w:br/>
+        <w:t>* 2 units oregano</w:t>
+        <w:br/>
+        <w:t>* 2 units sesame seeds</w:t>
+        <w:br/>
+        <w:t>* 0–1 unit salt</w:t>
+        <w:br/>
+        <w:t>* 1 unit sumac (to be found at a Lebanese or Syrian market, or at a yuppie grocery; in a pinch, lemon zest can substitute)</w:t>
+        <w:br/>
+        <w:t>* Other herbs to taste: fennel pollen, marjoram, cumin, etc.</w:t>
+        <w:br/>
+        <w:t>* Optional: trace olive oil or lemon juice as a binder (but not if you plan to store it)</w:t>
+        <w:br/>
+        <w:br/>
+        <w:t>Toast the sesame seeds. Grind all ingredients together using any method, stopping when the mixture is not too fine to pick up by pinching.</w:t>
+        <w:br/>
+        <w:br/>
+        <w:t>May be added to meat during cooking, or sprinkled over a finshied taco.</w:t>
+        <w:br/>
+        <w:br/>
+        <w:t>The latest theories have not ruled out the possibility of a zaatar mole.</w:t>
+        <w:br/>
+        <w:br/>
+        <w:br/>
+        <w:t>Traditional Taco Mixins</w:t>
+        <w:br/>
+        <w:t>(makes about 20 servings)</w:t>
+        <w:br/>
+        <w:br/>
+        <w:t>- 1 (16 ounce) container sour cream</w:t>
+        <w:br/>
+        <w:t>- 1/4 head iceberg lettuce (rinsed, dried, shredded)</w:t>
+        <w:br/>
+        <w:t>- 1 cup shredded cheddar cheese</w:t>
+        <w:br/>
+        <w:t>- 3 diced tomatoes</w:t>
+        <w:br/>
+        <w:t>- 1 (2.25 ounce) can black olives, drained</w:t>
+        <w:br/>
+        <w:br/>
+        <w:t xml:space="preserve">Add ingredients to tacos in layers. </w:t>
+        <w:br/>
+        <w:br/>
+        <w:br/>
+        <w:br/>
+        <w:br/>
+        <w:br/>
+        <w:t>Phoning it in Pico de Gallo</w:t>
         <w:br/>
         <w:t>===========================</w:t>
         <w:br/>
         <w:br/>
-        <w:t>Sweet potatoes are my go-to taco punch-up. I was going my normal route of making small (1/4" or so) cubes of sweet potatoes when I thought: Hey, it's fall, I'm going to add an apple in there. Fuck yes.</w:t>
-        <w:br/>
-        <w:br/>
-        <w:t>* 2 Small sweet potatoes (you'd be amazed how little sweet potato you need for tacos)</w:t>
-        <w:br/>
-        <w:t>* 1 Small apple</w:t>
-        <w:br/>
-        <w:t>* One can diced green chilis</w:t>
-        <w:br/>
-        <w:t>* A couple pinches of chili powder</w:t>
-        <w:br/>
-        <w:t>* A queeze of honey</w:t>
-        <w:br/>
-        <w:t>* Pat o' butter</w:t>
-        <w:br/>
-        <w:br/>
-        <w:t xml:space="preserve">Mix this all into a pan, with about 1/4 cup of water, and boil it all up until the water goes away, toss in the butter, and continue to pan-fry until things get a little browned. </w:t>
+        <w:t>_Super Quick &amp; Easy Pico_</w:t>
         <w:br/>
         <w:br/>
         <w:br/>
-        <w:t>Cashew Cheeze</w:t>
+        <w:t>* 1 pint grape tomatoes, quartered (make your kids do this part)</w:t>
         <w:br/>
-        <w:t>===================</w:t>
+        <w:t>* 3 tablespoons finely chopped white onion</w:t>
+        <w:br/>
+        <w:t>* Coarse salt</w:t>
+        <w:br/>
+        <w:t>* Squeeze of lime</w:t>
+        <w:br/>
+        <w:t>* As many finely chopped red (or green) jalapeños as you want (optional)</w:t>
         <w:br/>
         <w:br/>
-        <w:t xml:space="preserve">This is a good dairy sub but also just pretty damn delicious. </w:t>
+        <w:t>Combine the tomatoes, cilantro and onion together in a bowl. Season to taste with salt and lime.</w:t>
         <w:br/>
         <w:br/>
-        <w:t>* 1 cup raw organic cashews</w:t>
-        <w:br/>
-        <w:t>* 4 cups hot water</w:t>
-        <w:br/>
-        <w:t>* 1 small lemon, juiced and zested</w:t>
-        <w:br/>
-        <w:t>* 1/2 teaspoon salt (you can also play with other spices: garlic, cayenne, cumin etc. Go crazy!)</w:t>
-        <w:br/>
-        <w:t xml:space="preserve">* 2 tablespoons nutritional yeast </w:t>
-        <w:br/>
-        <w:t>* 1 roasted jalepeno (for spicy cheeze)</w:t>
-        <w:br/>
-        <w:br/>
-        <w:t>In a large bowl add the raw cashews and hot water. Cover with a kitchen towel and allow to soak for 2-4 hours. Drain the cashews and rinse well.</w:t>
-        <w:br/>
-        <w:t>Add the soaked cashews, salt, nutritional yeast, jalepeno and the lemon juice in a blender or food processor. Blend on high and stir frequently scraping down the sides of the bowl. Keep processing the mixture until it is very smooth, and there are no lumps.</w:t>
-        <w:br/>
-        <w:t xml:space="preserve">Fold in the lemon zest (optional) and add to a serving bowl. You can also add a bit more water to get more of a creamy texture and store in a squeeze bottle (That's my preference anyway). </w:t>
-        <w:br/>
+        <w:t>Reserve some of this mixture for kids, and then add as much jalapeño as you like to the remaining mixture for the non wimps.</w:t>
         <w:br/>
         <w:br/>
         <w:br/>
@@ -212,35 +246,47 @@
         <w:br/>
         <w:br/>
         <w:br/>
-        <w:t>Universal Taco Seasoning</w:t>
+        <w:t>Quick and Dirty Spice Mix</w:t>
         <w:br/>
-        <w:t>========================</w:t>
+        <w:t>=========================</w:t>
         <w:br/>
         <w:br/>
-        <w:t>I got tired of buying packets of store-bought taco seasoning, so I experimented with various spices and ratios until I landed on this recipe. I keep a jar of it in the cupboard at all times.</w:t>
+        <w:t>I’m not going to make a lot of big assumptions here. You own a skillet of some sort. You have some jars of jankity-ass spices from who-knows-when. You want to eat some tacos within the next, like, fifteen minutes. I got you covered, bachelor(ette).</w:t>
         <w:br/>
         <w:br/>
-        <w:t>* 6 tbsp chili powder</w:t>
+        <w:t>* 2 Tbsp all-purpose flour</w:t>
         <w:br/>
-        <w:t>* 4 tbsp cumin</w:t>
+        <w:t>* 2 1/2 tsp. chili powder</w:t>
         <w:br/>
-        <w:t>* 4 tbsp corn starch</w:t>
+        <w:t>* 3/4 tsp. onion powder (or 1 1/2 tsp. minced yellow onion)</w:t>
         <w:br/>
-        <w:t>* 3 tbsp onion powder</w:t>
+        <w:t>* 1 1/4 tsp. salt</w:t>
         <w:br/>
-        <w:t>* 1 tbsp salt</w:t>
+        <w:t>* 1 tsp. paprika</w:t>
         <w:br/>
-        <w:t>* 1 tbsp garlic powder</w:t>
+        <w:t>* 3/4 tsp beef bouillon powder</w:t>
         <w:br/>
-        <w:t>* 4 tsp oregano (Mexican oregano, if you've got it)</w:t>
+        <w:t>* 1/4 tsp. granulated sugar</w:t>
         <w:br/>
-        <w:t>* 2 tsp crushed red pepper</w:t>
+        <w:t>* 1/4 tsp. cayenne pepper</w:t>
+        <w:br/>
+        <w:t>* 1/4 tsp. garlic powder</w:t>
+        <w:br/>
+        <w:t>* 1 tsp. cumin</w:t>
         <w:br/>
         <w:br/>
-        <w:t>Combine in Mason jar and shake well to combine.</w:t>
+        <w:t>Put all this in something with a lid, add 3/4 cup of water, and shake it. Brown a pound of ground beef, then pour the whole situation in there. Stir. Cook it down until it looks like you only put in half a cup of water. You have tacos now.</w:t>
         <w:br/>
         <w:br/>
-        <w:t>This mix works well for chicken, pork and beef, destined for the grill, oven, slow cooker or stovetop. You could tweak it a bit to target a specific meat, but I like to have a base, universal mix around. Makes it super easy to turn leftover anything into delicious taco filling: Just chop up whatever it is, toss it into a skillet, sprinkle generously with seasoning, then add a bit of water and simmer to impart flavor.</w:t>
+        <w:t>Vegetarians</w:t>
+        <w:br/>
+        <w:t>-----------</w:t>
+        <w:br/>
+        <w:br/>
+        <w:t>I’ve made this with that soy protein “ground beef” and it does not _surprisingly_ taste like someone put spices on a stack of cheap bar coasters and ran it all through a blender. (Vegetable) oil the skillet when you’re dealing with that stuff, unless you’re looking for excuses to buy a new one.</w:t>
+        <w:br/>
+        <w:br/>
+        <w:t>If you leave out the bouillon for the sake of doing things vegan-style you’ll probably want to nudge up the salt a little.</w:t>
         <w:br/>
         <w:br/>
         <w:br/>
@@ -269,29 +315,119 @@
         <w:br/>
         <w:br/>
         <w:br/>
-        <w:t>Mango Lime Salsa</w:t>
+        <w:t>Sour Cream</w:t>
+        <w:br/>
+        <w:t>==========</w:t>
+        <w:br/>
+        <w:br/>
+        <w:t>Cool and tart, sour cream is an almost-essential part of the traditional American taco, and many others as well.</w:t>
+        <w:br/>
+        <w:br/>
+        <w:br/>
+        <w:t>Hard Corn Shells (Traditional; US)</w:t>
         <w:br/>
         <w:t>======================</w:t>
         <w:br/>
         <w:br/>
-        <w:t>This fresh mango salsa is sweet, tangy, and simple. It pairs exceedingly well with Garlic Lime Sauce for delicious fish tacos. The recipe is a simplified version of the [mango salsa](http://www.loveandoliveoil.com/2008/04/fish-tacos-with-mango-salsa.html) on Love and Oil.</w:t>
+        <w:t>Mistakenly thought by many to be traditionally Mexican, hard shells were actually popularized in the US in the mid-20th century.</w:t>
         <w:br/>
         <w:br/>
-        <w:t>In a bowl, combine:</w:t>
+        <w:t>While they can certainly be made at home (if you have access to a deep-fryer), the best method of obtaining hard taco shells is to head to the grocery store.</w:t>
+      </w:r>
+    </w:p>
+    <w:p>
+      <w:r>
+        <w:t>Recipe Number 3</w:t>
+      </w:r>
+    </w:p>
+    <w:p>
+      <w:r>
+        <w:t>Asian Style Tofu or Pork Marinade</w:t>
         <w:br/>
-        <w:t xml:space="preserve">* 2 ripe fresh mangoes, chopped </w:t>
-        <w:br/>
-        <w:t>* 1/2 cup diced sweet onion</w:t>
-        <w:br/>
-        <w:t>* 1-2 tablespoons chopped fresh cilantro</w:t>
-        <w:br/>
-        <w:t>* Juice of 1 fresh lime</w:t>
-        <w:br/>
-        <w:t>* (optional): 1/2 fresh jalapeno, diced</w:t>
+        <w:t>=================================</w:t>
         <w:br/>
         <w:br/>
-        <w:t>Stir and serve.</w:t>
+        <w:t>For marinade mix:</w:t>
         <w:br/>
+        <w:br/>
+        <w:t>* quarter cup lime juice</w:t>
+        <w:br/>
+        <w:t>* quarter cup soy sauce</w:t>
+        <w:br/>
+        <w:t>* quarter cup toasted sesame oil</w:t>
+        <w:br/>
+        <w:t>* two cloves of garlic, chopped</w:t>
+        <w:br/>
+        <w:t>* 3 teaspoons cumin</w:t>
+        <w:br/>
+        <w:t>* 1 teaspoon paprika</w:t>
+        <w:br/>
+        <w:t>* Some chopped cilantro</w:t>
+        <w:br/>
+        <w:br/>
+        <w:t>Mix with sliced tofu or pork, marinate for 30 minutes and quickly sauté.</w:t>
+        <w:br/>
+        <w:br/>
+        <w:br/>
+        <w:t>Zaatar</w:t>
+        <w:br/>
+        <w:t>======</w:t>
+        <w:br/>
+        <w:br/>
+        <w:t>_A.k.a. za‘tar, za’atar, zattr, etc._</w:t>
+        <w:br/>
+        <w:br/>
+        <w:t>Zaatar is a thyme-based Middle Eastern seasoning that adapts well to tacos. It has a pleasantly dry, faintly sour/bitter flavor. It goes well on savory bases like squash and lamb, and combines with other sour seasonings like lemon juice and radish.</w:t>
+        <w:br/>
+        <w:br/>
+        <w:t>There are many kinds of zaatar, some quite different; this recipe is representative, not definitive.</w:t>
+        <w:br/>
+        <w:br/>
+        <w:t>* 4 units thyme</w:t>
+        <w:br/>
+        <w:t>* 2 units oregano</w:t>
+        <w:br/>
+        <w:t>* 2 units sesame seeds</w:t>
+        <w:br/>
+        <w:t>* 0–1 unit salt</w:t>
+        <w:br/>
+        <w:t>* 1 unit sumac (to be found at a Lebanese or Syrian market, or at a yuppie grocery; in a pinch, lemon zest can substitute)</w:t>
+        <w:br/>
+        <w:t>* Other herbs to taste: fennel pollen, marjoram, cumin, etc.</w:t>
+        <w:br/>
+        <w:t>* Optional: trace olive oil or lemon juice as a binder (but not if you plan to store it)</w:t>
+        <w:br/>
+        <w:br/>
+        <w:t>Toast the sesame seeds. Grind all ingredients together using any method, stopping when the mixture is not too fine to pick up by pinching.</w:t>
+        <w:br/>
+        <w:br/>
+        <w:t>May be added to meat during cooking, or sprinkled over a finshied taco.</w:t>
+        <w:br/>
+        <w:br/>
+        <w:t>The latest theories have not ruled out the possibility of a zaatar mole.</w:t>
+        <w:br/>
+        <w:br/>
+        <w:br/>
+        <w:t>Lettuce (Traditional; US)</w:t>
+        <w:br/>
+        <w:t>======================</w:t>
+        <w:br/>
+        <w:br/>
+        <w:t>In a traditional American taco, lettuce serves to add extra crunch and coolness. Favor the bulkier lettuces over leafier fare such as Bibb lettuces or mesclun.</w:t>
+        <w:br/>
+        <w:br/>
+        <w:t>* Iceberg Lettuce (shredded)</w:t>
+        <w:br/>
+        <w:t>* Romaine Lettuce (shredded; maintain the stalks)</w:t>
+        <w:br/>
+        <w:br/>
+        <w:br/>
+        <w:t>Sour Cream</w:t>
+        <w:br/>
+        <w:t>==========</w:t>
+        <w:br/>
+        <w:br/>
+        <w:t>Cool and tart, sour cream is an almost-essential part of the traditional American taco, and many others as well.</w:t>
         <w:br/>
         <w:br/>
         <w:br/>
@@ -315,136 +451,6 @@
         <w:t>3. Divide dough into 15 equal-size balls. Using a tortilla press, a rolling pin, press each ball of dough flat between two sheets of wax paper.</w:t>
         <w:br/>
         <w:t xml:space="preserve">4. Place tortilla in preheated pan and allow to cook for approximately 30 seconds, or until browned and slightly puffy. Turn tortilla over to brown on second side for approximately 30 seconds more, then transfer to a plate. Repeat process with each ball of dough. Keep tortillas covered with a towel to stay warm and moist (or a low temp oven) until ready to serve. </w:t>
-      </w:r>
-    </w:p>
-    <w:p>
-      <w:r>
-        <w:t>Recipe Number 3</w:t>
-      </w:r>
-    </w:p>
-    <w:p>
-      <w:r>
-        <w:t>Moroccan Lamb</w:t>
-        <w:br/>
-        <w:t>=============</w:t>
-        <w:br/>
-        <w:br/>
-        <w:t>A Differently Spiced Meat Than Your Usual Taco</w:t>
-        <w:br/>
-        <w:t>----------------------------------------------</w:t>
-        <w:br/>
-        <w:br/>
-        <w:t>* 500 g ground lamb</w:t>
-        <w:br/>
-        <w:t>* 20 g Ras al Hanout spice. My mix contains:</w:t>
-        <w:br/>
-        <w:t xml:space="preserve">    * Paprika</w:t>
-        <w:br/>
-        <w:t xml:space="preserve">    * Cinnamon</w:t>
-        <w:br/>
-        <w:t xml:space="preserve">    * Allspice</w:t>
-        <w:br/>
-        <w:t xml:space="preserve">    * Clove</w:t>
-        <w:br/>
-        <w:t xml:space="preserve">    * Toasted Mustard</w:t>
-        <w:br/>
-        <w:t xml:space="preserve">    * Cumin</w:t>
-        <w:br/>
-        <w:t xml:space="preserve">    * Caraway</w:t>
-        <w:br/>
-        <w:t xml:space="preserve">    * Black Pepper</w:t>
-        <w:br/>
-        <w:t>* 10 g fresh lemon zest or 10 g finely ground Black Lemon Omani (Moroccoan dried preserved lemon)</w:t>
-        <w:br/>
-        <w:br/>
-        <w:t>Mix together and brown.</w:t>
-        <w:br/>
-        <w:br/>
-        <w:br/>
-        <w:br/>
-        <w:t>Sriracha Salt</w:t>
-        <w:br/>
-        <w:t>=============</w:t>
-        <w:br/>
-        <w:br/>
-        <w:t>I actually received this as a gift, but I found a recipe to make your own.</w:t>
-        <w:br/>
-        <w:br/>
-        <w:t>__Ingredients__</w:t>
-        <w:br/>
-        <w:br/>
-        <w:t>* 1 cup Salt</w:t>
-        <w:br/>
-        <w:t>* 10 tsp. Sriracha</w:t>
-        <w:br/>
-        <w:br/>
-        <w:t>Mix the two ingredients together in a bowl. Spread it out on a baking sheet lined with foil or parchment paper. Put in a 200-degree oven, then turn the oven off and let it sit overnight inside. It will clump, but place in ziplock bag and attack it with a rolling pin. Tada!</w:t>
-        <w:br/>
-        <w:br/>
-        <w:t>The effect on most food is as awesome as you'd expect but it is especially amazing with eggs. Add it to your breakfast tacos.</w:t>
-        <w:br/>
-        <w:br/>
-        <w:br/>
-        <w:t>Traditional Taco Mixins</w:t>
-        <w:br/>
-        <w:t>(makes about 20 servings)</w:t>
-        <w:br/>
-        <w:br/>
-        <w:t>- 1 (16 ounce) container sour cream</w:t>
-        <w:br/>
-        <w:t>- 1/4 head iceberg lettuce (rinsed, dried, shredded)</w:t>
-        <w:br/>
-        <w:t>- 1 cup shredded cheddar cheese</w:t>
-        <w:br/>
-        <w:t>- 3 diced tomatoes</w:t>
-        <w:br/>
-        <w:t>- 1 (2.25 ounce) can black olives, drained</w:t>
-        <w:br/>
-        <w:br/>
-        <w:t xml:space="preserve">Add ingredients to tacos in layers. </w:t>
-        <w:br/>
-        <w:br/>
-        <w:br/>
-        <w:br/>
-        <w:br/>
-        <w:br/>
-        <w:t>Beet Salsa</w:t>
-        <w:br/>
-        <w:t>==========</w:t>
-        <w:br/>
-        <w:br/>
-        <w:t>Tired of plain ol' [Carne Asada Tacos](../base_layers/chooped_steak.md)? Get exotic with beet salsa.</w:t>
-        <w:br/>
-        <w:br/>
-        <w:t>* 4 - 6 Roma tomatoes</w:t>
-        <w:br/>
-        <w:t>* 1 - 2 Serrano pepper</w:t>
-        <w:br/>
-        <w:t>* Reasonably sized onion (green or vidalia)</w:t>
-        <w:br/>
-        <w:t>* 10 garlic cloves (leave it up to your buds, I like 10 or more)</w:t>
-        <w:br/>
-        <w:t>* Salt and pepper to taste</w:t>
-        <w:br/>
-        <w:t>* 1 bunch of beets</w:t>
-        <w:br/>
-        <w:t>* 1 or more lemons</w:t>
-        <w:br/>
-        <w:br/>
-        <w:t>Fry tomatoes, pepper(s), onion and garlic in a pan until they are brown and tomato skins are peeling away. Move ingredients to the blender and purèe. Chop beets to a blendable size and add to salsa. Add salt and pepper to taste. Squeeze in desired amount of lemon and blend one more time.</w:t>
-        <w:br/>
-        <w:br/>
-        <w:br/>
-        <w:br/>
-        <w:t>Hard Corn Shells (Traditional; US)</w:t>
-        <w:br/>
-        <w:t>======================</w:t>
-        <w:br/>
-        <w:br/>
-        <w:t>Mistakenly thought by many to be traditionally Mexican, hard shells were actually popularized in the US in the mid-20th century.</w:t>
-        <w:br/>
-        <w:br/>
-        <w:t>While they can certainly be made at home (if you have access to a deep-fryer), the best method of obtaining hard taco shells is to head to the grocery store.</w:t>
       </w:r>
     </w:p>
     <w:sectPr>

</xml_diff>

<commit_message>
added try/except blocks for connection and open word doc
</commit_message>
<xml_diff>
--- a/random_taco_recipes.docx
+++ b/random_taco_recipes.docx
@@ -69,30 +69,63 @@
       </w:r>
     </w:p>
     <w:p>
+      <w:pPr>
+        <w:pStyle w:val="Heading1"/>
+      </w:pPr>
       <w:r>
-        <w:t>Recipe Number 1</w:t>
+        <w:t>Lightly Seasoned Beef with Zaatar, Corn Salad and Mango Avocado Salsa in Hard Corn Shells (Traditional; US)</w:t>
+      </w:r>
+    </w:p>
+    <w:p>
+      <w:pPr>
+        <w:pStyle w:val="Heading1"/>
+      </w:pPr>
+      <w:r>
+        <w:t>Lightly Seasoned Beef</w:t>
       </w:r>
     </w:p>
     <w:p>
       <w:r>
-        <w:t>Bulgar Black Bean Filling</w:t>
+        <w:t>Lightly Seasoned Beef</w:t>
         <w:br/>
-        <w:t>=========================</w:t>
+        <w:t>=====================</w:t>
         <w:br/>
         <w:br/>
-        <w:t>This is a quick and easy vegetarian substitute for a ground beef-like texture without using a soy substitute.</w:t>
+        <w:t>* 500 g ground beef or chopped steak</w:t>
+        <w:br/>
+        <w:t>* 20 g black cumin seed, ground</w:t>
+        <w:br/>
+        <w:t>* 2 cloves garlic</w:t>
+        <w:br/>
+        <w:t>* 15 ml white wine</w:t>
+        <w:br/>
+        <w:t>* 4 g salt if wine is unsalted</w:t>
+        <w:br/>
+        <w:t>* oil to coat the pan</w:t>
         <w:br/>
         <w:br/>
-        <w:t>* 1 cup cooked, strained bulgar</w:t>
+        <w:t>1. Heat oil in the pan.</w:t>
         <w:br/>
-        <w:t>* 1/3 cup cooked black beans (or canned), rinsed and strained.</w:t>
+        <w:t>2. Toss in the garlic, and the beef on top of that.</w:t>
+        <w:br/>
+        <w:t>3. Add the cumin. Brown the beef.</w:t>
+        <w:br/>
+        <w:t>4. Use the splash of wine to loosen anything stuck to the pan.</w:t>
         <w:br/>
         <w:br/>
-        <w:t xml:space="preserve">Mix bulgar and black beans together. For better texture, slightly mash the black beans. Add your choice of seasonings to taste and serve. </w:t>
-        <w:br/>
-        <w:br/>
-        <w:br/>
-        <w:br/>
+        <w:t>Perfect, lightly seasoned taco meat.</w:t>
+      </w:r>
+    </w:p>
+    <w:p>
+      <w:pPr>
+        <w:pStyle w:val="Heading1"/>
+      </w:pPr>
+      <w:r>
+        <w:t>Zaatar</w:t>
+      </w:r>
+    </w:p>
+    <w:p>
+      <w:r>
         <w:t>Zaatar</w:t>
         <w:br/>
         <w:t>======</w:t>
@@ -129,59 +162,101 @@
         <w:br/>
         <w:br/>
         <w:t>The latest theories have not ruled out the possibility of a zaatar mole.</w:t>
+      </w:r>
+    </w:p>
+    <w:p>
+      <w:pPr>
+        <w:pStyle w:val="Heading1"/>
+      </w:pPr>
+      <w:r>
+        <w:t>Corn Salad</w:t>
+      </w:r>
+    </w:p>
+    <w:p>
+      <w:r>
+        <w:t>Corn Salad</w:t>
+        <w:br/>
+        <w:t>==========</w:t>
         <w:br/>
         <w:br/>
+        <w:t>* 2 Ears of corn</w:t>
         <w:br/>
-        <w:t>Traditional Taco Mixins</w:t>
+        <w:t>* 1 Lime, juiced</w:t>
         <w:br/>
-        <w:t>(makes about 20 servings)</w:t>
+        <w:t>* Small handful of Cilantro, chopped</w:t>
+        <w:br/>
+        <w:t>* A few green onions, chopped</w:t>
+        <w:br/>
+        <w:t xml:space="preserve">* Garlic salt, or Garlic AND salt. I use Trader Joe's Garlic Salt in the grinder usually. </w:t>
         <w:br/>
         <w:br/>
-        <w:t>- 1 (16 ounce) container sour cream</w:t>
-        <w:br/>
-        <w:t>- 1/4 head iceberg lettuce (rinsed, dried, shredded)</w:t>
-        <w:br/>
-        <w:t>- 1 cup shredded cheddar cheese</w:t>
-        <w:br/>
-        <w:t>- 3 diced tomatoes</w:t>
-        <w:br/>
-        <w:t>- 1 (2.25 ounce) can black olives, drained</w:t>
+        <w:t>Cut the corn off of the cob, and in a mixing bowl mix together corn, lime juice, chopped cilantro and garlic salt. You can tweak any of this stuff as desired.</w:t>
         <w:br/>
         <w:br/>
-        <w:t xml:space="preserve">Add ingredients to tacos in layers. </w:t>
+        <w:t>---</w:t>
+        <w:br/>
+        <w:t>This is my first Github commit. I'm glad it's taco related.</w:t>
+        <w:br/>
+      </w:r>
+    </w:p>
+    <w:p>
+      <w:pPr>
+        <w:pStyle w:val="Heading1"/>
+      </w:pPr>
+      <w:r>
+        <w:t>Mango Avocado Salsa</w:t>
+      </w:r>
+    </w:p>
+    <w:p>
+      <w:r>
+        <w:t>Mango Avocado Salsa</w:t>
+        <w:br/>
+        <w:t>===================</w:t>
         <w:br/>
         <w:br/>
+        <w:t>Goes great on soft shell chicken tacos with cheese (or deep-friend wantons with scallops)!</w:t>
         <w:br/>
         <w:br/>
+        <w:t>__Ingredients__</w:t>
         <w:br/>
         <w:br/>
-        <w:t>Phoning it in Pico de Gallo</w:t>
+        <w:t>* 2 Avocados</w:t>
         <w:br/>
-        <w:t>===========================</w:t>
+        <w:t>* 2 Mangos</w:t>
+        <w:br/>
+        <w:t>* 1 Orange</w:t>
+        <w:br/>
+        <w:t>* 1 Tablespoon Honey</w:t>
+        <w:br/>
+        <w:t>* Garlic cloves (leave it up to your buds)</w:t>
+        <w:br/>
+        <w:t>* Pepper</w:t>
+        <w:br/>
+        <w:t>* 1 Lime</w:t>
         <w:br/>
         <w:br/>
-        <w:t>_Super Quick &amp; Easy Pico_</w:t>
+        <w:t>__Directions__</w:t>
         <w:br/>
         <w:br/>
+        <w:t>1. Chop avocado and mango into bowl.</w:t>
         <w:br/>
-        <w:t>* 1 pint grape tomatoes, quartered (make your kids do this part)</w:t>
+        <w:t>2. Squeeze the lime and half the orange in, add honey.</w:t>
         <w:br/>
-        <w:t>* 3 tablespoons finely chopped white onion</w:t>
+        <w:t>3. Add garlic (chopped or pressed) and pepper to taste.</w:t>
         <w:br/>
-        <w:t>* Coarse salt</w:t>
-        <w:br/>
-        <w:t>* Squeeze of lime</w:t>
-        <w:br/>
-        <w:t>* As many finely chopped red (or green) jalapeños as you want (optional)</w:t>
-        <w:br/>
-        <w:br/>
-        <w:t>Combine the tomatoes, cilantro and onion together in a bowl. Season to taste with salt and lime.</w:t>
-        <w:br/>
-        <w:br/>
-        <w:t>Reserve some of this mixture for kids, and then add as much jalapeño as you like to the remaining mixture for the non wimps.</w:t>
-        <w:br/>
-        <w:br/>
-        <w:br/>
+        <w:t>4. Stir and enjoy!</w:t>
+      </w:r>
+    </w:p>
+    <w:p>
+      <w:pPr>
+        <w:pStyle w:val="Heading1"/>
+      </w:pPr>
+      <w:r>
+        <w:t>Hard Corn Shells (Traditional; US)</w:t>
+      </w:r>
+    </w:p>
+    <w:p>
+      <w:r>
         <w:t>Hard Corn Shells (Traditional; US)</w:t>
         <w:br/>
         <w:t>======================</w:t>
@@ -195,57 +270,273 @@
     </w:p>
     <w:p>
       <w:r>
-        <w:t>Recipe Number 2</w:t>
+        <w:br w:type="page"/>
+      </w:r>
+    </w:p>
+    <w:p>
+      <w:pPr>
+        <w:pStyle w:val="Heading1"/>
+      </w:pPr>
+      <w:r>
+        <w:t>Baja Beer Battered Fish with Packaged Seasonings, Veggies for Fish Tacos and Black Olives in Fresh Corn Tortillas</w:t>
+      </w:r>
+    </w:p>
+    <w:p>
+      <w:pPr>
+        <w:pStyle w:val="Heading1"/>
+      </w:pPr>
+      <w:r>
+        <w:t>Baja Beer Battered Fish</w:t>
       </w:r>
     </w:p>
     <w:p>
       <w:r>
-        <w:t>Crock Pot Pulled Pork</w:t>
+        <w:t>Baja Beer Battered Fish</w:t>
         <w:br/>
-        <w:t>=====================</w:t>
+        <w:t>========================</w:t>
         <w:br/>
         <w:br/>
-        <w:t>This is the base of my very favorite tacos. Added bonus is by cooking these all day in a slow cooker, your house smells _amazing_.</w:t>
+        <w:t>This is the beer battered fish for [Baja fish tacos](../full_tacos/baja_fish_tacos.md).</w:t>
         <w:br/>
         <w:br/>
-        <w:t>Note: Unless you're cooking for a dozen people, you're going to end up with a lot of leftover pork, but that's about the best problem you can possibly have.</w:t>
+        <w:t>Batter</w:t>
+        <w:br/>
+        <w:t>-------</w:t>
         <w:br/>
         <w:br/>
-        <w:t>GET GOING EARLY–in a perfect world, you're gonna give this thing at least eight hours on low.</w:t>
+        <w:t>* 1/2 c flour</w:t>
+        <w:br/>
+        <w:t>* 1/4 c baking powder</w:t>
+        <w:br/>
+        <w:t>* 1 egg</w:t>
+        <w:br/>
+        <w:t>* 1/2 c beer (Tecate!)</w:t>
+        <w:br/>
+        <w:t>* 1 tsp salt</w:t>
+        <w:br/>
+        <w:t>* 1 tsp chili powder (paprika, salt, garlic salt)</w:t>
+        <w:br/>
+        <w:t>* 2 tsp parsley</w:t>
         <w:br/>
         <w:br/>
-        <w:t>* 2-3 pound hunk of pork shoulder.</w:t>
+        <w:t>Beat the eggs and fold all batter ingredients until smooth.</w:t>
         <w:br/>
-        <w:t>* chili powder</w:t>
+        <w:t>Add flour to make it thicker or add beer to make it thinner.</w:t>
         <w:br/>
-        <w:t>* mexican oregano (dried)</w:t>
-        <w:br/>
-        <w:t>* ground cumin</w:t>
-        <w:br/>
-        <w:t>* medium-sized onion (or, a couple shallots)</w:t>
-        <w:br/>
-        <w:t>* can of green chilies, diced</w:t>
-        <w:br/>
-        <w:t>* pepper &amp; salt</w:t>
+        <w:t>If you have time let the batter chill for a couple hours.</w:t>
         <w:br/>
         <w:br/>
-        <w:t>Chop up your onion or shallot into small bits–you don't want big loops of onion, dice it.</w:t>
+        <w:t>Fish</w:t>
+        <w:br/>
+        <w:t>------</w:t>
         <w:br/>
         <w:br/>
-        <w:t>Rub your hunk of pork generously with chili powder, oregano, pepper, salt, and a pinch or two of cumin. I tend to try and have a very light crust of this stuff on the outside of the pork.</w:t>
+        <w:t>* 1 lb. cod fillet, grouper, or similar white fish, the fresher the better</w:t>
         <w:br/>
         <w:br/>
-        <w:t>Toss the hunk of pork, the onions, and the green chilis into the crock pot, set that sucker to LOW, and let it slow cook. I try to get mine in by 9am so I can eat around 6pm. If you're pressed for time, you can do this in about four hours on high, but the deliciousness factor is lowered.</w:t>
+        <w:t>* Cut fish into small chunks.</w:t>
+        <w:br/>
+        <w:t>* Fill a pan with oil and heat until approx. 375 F.</w:t>
+        <w:br/>
+        <w:t>* Fill a bowl with about a cup of flour and keep it next to the batter bowl.</w:t>
+        <w:br/>
+        <w:t>* Dip a fish piece into flour then into the batter.</w:t>
+        <w:br/>
+        <w:t>* Fry for 4-5 minutes, turning halfway through. Drain on a paper towel.</w:t>
+      </w:r>
+    </w:p>
+    <w:p>
+      <w:pPr>
+        <w:pStyle w:val="Heading1"/>
+      </w:pPr>
+      <w:r>
+        <w:t>Packaged Seasonings</w:t>
+      </w:r>
+    </w:p>
+    <w:p>
+      <w:r>
+        <w:t>Packaged Seasonings</w:t>
+        <w:br/>
+        <w:t>==============</w:t>
         <w:br/>
         <w:br/>
-        <w:t>Once the time is up, either shred the thing up in the crock pot or, if you can actually get it out without it falling apart, get it into a bowl and shred from there. That way, you're getting it out of what ends up being a GIGANTIC AMOUNT of juices. But again: oh no, your pork ended up sitting in a big vat of juice–we all weep for you.</w:t>
+        <w:t>Lest we be accused of snobbery, let's acknowledge that a taco is a taco, and taco night can be well-served by not having to think at all.</w:t>
+        <w:br/>
+        <w:br/>
+        <w:t>Feel free to use the pre-packaged seasoning of your choice. When I'm in an old-school mood, I head straight for...</w:t>
+        <w:br/>
+        <w:br/>
+        <w:t>* Old El Paso Taco Seasoning</w:t>
+        <w:br/>
+      </w:r>
+    </w:p>
+    <w:p>
+      <w:pPr>
+        <w:pStyle w:val="Heading1"/>
+      </w:pPr>
+      <w:r>
+        <w:t>Veggies for Fish Tacos</w:t>
+      </w:r>
+    </w:p>
+    <w:p>
+      <w:r>
+        <w:t>Veggies for Fish Tacos</w:t>
+        <w:br/>
+        <w:t>======================</w:t>
+        <w:br/>
+        <w:br/>
+        <w:t>Fish tacos are a special breed, requiring different vegetable options.</w:t>
+        <w:br/>
+        <w:br/>
+        <w:t>__Assemble your veg from the following options:__</w:t>
+        <w:br/>
+        <w:br/>
+        <w:t>* Cabbage, purple, shredded</w:t>
+        <w:br/>
+        <w:t>* Cabbage, other shades, shredded</w:t>
+        <w:br/>
+        <w:t>* Radishes, sliced into thin slices</w:t>
+        <w:br/>
+        <w:t>* Red peppers, diced</w:t>
+        <w:br/>
+        <w:t>* Cherry tomatoes, sliced (if you're a heathen)</w:t>
+        <w:br/>
+        <w:t>* Cilantro, if it doesn't taste like soap to you</w:t>
+        <w:br/>
+        <w:br/>
+        <w:t>And one requirement:</w:t>
+        <w:br/>
+        <w:t>* Limes, sliced for juicing over tacos.</w:t>
+        <w:br/>
+        <w:br/>
+        <w:t>Place out your selections and assemble into your taco. Then squeeze a lime over the top.</w:t>
+      </w:r>
+    </w:p>
+    <w:p>
+      <w:pPr>
+        <w:pStyle w:val="Heading1"/>
+      </w:pPr>
+      <w:r>
+        <w:t>Black Olives</w:t>
+      </w:r>
+    </w:p>
+    <w:p>
+      <w:r>
+        <w:t>Black Olives</w:t>
+        <w:br/>
+        <w:t>==========</w:t>
+        <w:br/>
+        <w:br/>
+        <w:t>Canned black olives add a sweet and cool meatiness to a traditional American taco.</w:t>
+      </w:r>
+    </w:p>
+    <w:p>
+      <w:pPr>
+        <w:pStyle w:val="Heading1"/>
+      </w:pPr>
+      <w:r>
+        <w:t>Fresh Corn Tortillas</w:t>
+      </w:r>
+    </w:p>
+    <w:p>
+      <w:r>
+        <w:t>Fresh Corn Tortillas</w:t>
+        <w:br/>
+        <w:t>===================</w:t>
+        <w:br/>
+        <w:br/>
+        <w:t>This is the only way to go. So worth it. Makes roughly 15 tortillas.</w:t>
+        <w:br/>
+        <w:br/>
+        <w:t>* 1 3/4 cups masa harina</w:t>
+        <w:br/>
+        <w:t>* 1 1/8 cups water</w:t>
+        <w:br/>
+        <w:br/>
+        <w:t>1. In a medium bowl, mix together masa harina and hot water until thoroughly combined. Turn dough onto a clean surface and knead until pliable and smooth. If dough is too sticky, add more masa harina; if it begins to dry out, sprinkle with water. Cover dough tightly with plastic wrap and allow to stand for 30 minutes.</w:t>
+        <w:br/>
+        <w:t>2. Preheat a cast iron skillet or griddle to medium-high.</w:t>
+        <w:br/>
+        <w:t>3. Divide dough into 15 equal-size balls. Using a tortilla press, a rolling pin, press each ball of dough flat between two sheets of wax paper.</w:t>
+        <w:br/>
+        <w:t xml:space="preserve">4. Place tortilla in preheated pan and allow to cook for approximately 30 seconds, or until browned and slightly puffy. Turn tortilla over to brown on second side for approximately 30 seconds more, then transfer to a plate. Repeat process with each ball of dough. Keep tortillas covered with a towel to stay warm and moist (or a low temp oven) until ready to serve. </w:t>
+      </w:r>
+    </w:p>
+    <w:p>
+      <w:r>
+        <w:br w:type="page"/>
+      </w:r>
+    </w:p>
+    <w:p>
+      <w:pPr>
+        <w:pStyle w:val="Heading1"/>
+      </w:pPr>
+      <w:r>
+        <w:t>Boiled Ground Beef with Quick and Dirty Spice Mix, Cheese (Traditional; US) and Mango Lime Salsa in Hard Corn Shells (Traditional; US)</w:t>
+      </w:r>
+    </w:p>
+    <w:p>
+      <w:pPr>
+        <w:pStyle w:val="Heading1"/>
+      </w:pPr>
+      <w:r>
+        <w:t>Boiled Ground Beef</w:t>
+      </w:r>
+    </w:p>
+    <w:p>
+      <w:r>
+        <w:t>Boiled Ground Beef</w:t>
+        <w:br/>
+        <w:t>==================</w:t>
+        <w:br/>
+        <w:br/>
+        <w:t>Boiling ground beef is a great way to to preserve flavor and delicious juiciness. This process requires a bit more time, but it's totally worth it.</w:t>
+        <w:br/>
+        <w:br/>
+        <w:t>__Ingredients__</w:t>
+        <w:br/>
+        <w:br/>
+        <w:t>* 2 pounds lean ground beef</w:t>
+        <w:br/>
+        <w:t>* 1 teaspoon salt</w:t>
+        <w:br/>
+        <w:t>* 1 teaspoon chili powder</w:t>
+        <w:br/>
+        <w:t>* 2 teaspoons cumin</w:t>
+        <w:br/>
+        <w:t>* 1 teaspoon garlic powder</w:t>
+        <w:br/>
+        <w:t>* 1 onion, minced</w:t>
+        <w:br/>
+        <w:t>* enough water to completely cover the meat _(Beef broth also works well!)_</w:t>
         <w:br/>
         <w:br/>
         <w:br/>
+        <w:t>__Directions__</w:t>
         <w:br/>
         <w:br/>
+        <w:t>Place all ingredients in a large pan over high heat. Bring to boil. Turn down to medium/medium low heat and simmer for 1 hour. Use a potato masher to break apart the meat.</w:t>
         <w:br/>
         <w:br/>
+        <w:t>Strain away any leftover liquid. If you are making this ahead of time you can place the leftover liquid in the fridge to harden the grease. Spoon off any hardened grease and add a little liquid back to the meat if you are reheating it.</w:t>
+        <w:br/>
+        <w:br/>
+        <w:t>---</w:t>
+        <w:br/>
+        <w:br/>
+        <w:t>_(Credit belongs to my wife, Jamie. See the full recipe [here](http://www.jamies-recipes.com/2012/11/mexican-ground-beef/).)_</w:t>
+      </w:r>
+    </w:p>
+    <w:p>
+      <w:pPr>
+        <w:pStyle w:val="Heading1"/>
+      </w:pPr>
+      <w:r>
+        <w:t>Quick and Dirty Spice Mix</w:t>
+      </w:r>
+    </w:p>
+    <w:p>
+      <w:r>
         <w:t>Quick and Dirty Spice Mix</w:t>
         <w:br/>
         <w:t>=========================</w:t>
@@ -287,43 +578,76 @@
         <w:br/>
         <w:br/>
         <w:t>If you leave out the bouillon for the sake of doing things vegan-style you’ll probably want to nudge up the salt a little.</w:t>
+      </w:r>
+    </w:p>
+    <w:p>
+      <w:pPr>
+        <w:pStyle w:val="Heading1"/>
+      </w:pPr>
+      <w:r>
+        <w:t>Cheese (Traditional; US)</w:t>
+      </w:r>
+    </w:p>
+    <w:p>
+      <w:r>
+        <w:t>Cheese (Traditional; US)</w:t>
+        <w:br/>
+        <w:t>======================</w:t>
         <w:br/>
         <w:br/>
-        <w:br/>
-        <w:t>Sweet Potato and Apple Hash</w:t>
-        <w:br/>
-        <w:t>===========================</w:t>
+        <w:t>A major flavor component of a traditional American taco, select a cheese that's firm and sharp.</w:t>
         <w:br/>
         <w:br/>
-        <w:t>Sweet potatoes are my go-to taco punch-up. I was going my normal route of making small (1/4" or so) cubes of sweet potatoes when I thought: Hey, it's fall, I'm going to add an apple in there. Fuck yes.</w:t>
+        <w:t>* Cheddar (shredded)</w:t>
+        <w:br/>
+        <w:t>* Jack/Pepper Jack (shredded)</w:t>
+      </w:r>
+    </w:p>
+    <w:p>
+      <w:pPr>
+        <w:pStyle w:val="Heading1"/>
+      </w:pPr>
+      <w:r>
+        <w:t>Mango Lime Salsa</w:t>
+      </w:r>
+    </w:p>
+    <w:p>
+      <w:r>
+        <w:t>Mango Lime Salsa</w:t>
+        <w:br/>
+        <w:t>======================</w:t>
         <w:br/>
         <w:br/>
-        <w:t>* 2 Small sweet potatoes (you'd be amazed how little sweet potato you need for tacos)</w:t>
-        <w:br/>
-        <w:t>* 1 Small apple</w:t>
-        <w:br/>
-        <w:t>* One can diced green chilis</w:t>
-        <w:br/>
-        <w:t>* A couple pinches of chili powder</w:t>
-        <w:br/>
-        <w:t>* A queeze of honey</w:t>
-        <w:br/>
-        <w:t>* Pat o' butter</w:t>
+        <w:t>This fresh mango salsa is sweet, tangy, and simple. It pairs exceedingly well with Garlic Lime Sauce for delicious fish tacos. The recipe is a simplified version of the [mango salsa](http://www.loveandoliveoil.com/2008/04/fish-tacos-with-mango-salsa.html) on Love and Oil.</w:t>
         <w:br/>
         <w:br/>
-        <w:t xml:space="preserve">Mix this all into a pan, with about 1/4 cup of water, and boil it all up until the water goes away, toss in the butter, and continue to pan-fry until things get a little browned. </w:t>
+        <w:t>In a bowl, combine:</w:t>
+        <w:br/>
+        <w:t xml:space="preserve">* 2 ripe fresh mangoes, chopped </w:t>
+        <w:br/>
+        <w:t>* 1/2 cup diced sweet onion</w:t>
+        <w:br/>
+        <w:t>* 1-2 tablespoons chopped fresh cilantro</w:t>
+        <w:br/>
+        <w:t>* Juice of 1 fresh lime</w:t>
+        <w:br/>
+        <w:t>* (optional): 1/2 fresh jalapeno, diced</w:t>
         <w:br/>
         <w:br/>
+        <w:t>Stir and serve.</w:t>
         <w:br/>
-        <w:t>Sour Cream</w:t>
-        <w:br/>
-        <w:t>==========</w:t>
-        <w:br/>
-        <w:br/>
-        <w:t>Cool and tart, sour cream is an almost-essential part of the traditional American taco, and many others as well.</w:t>
-        <w:br/>
-        <w:br/>
-        <w:br/>
+      </w:r>
+    </w:p>
+    <w:p>
+      <w:pPr>
+        <w:pStyle w:val="Heading1"/>
+      </w:pPr>
+      <w:r>
+        <w:t>Hard Corn Shells (Traditional; US)</w:t>
+      </w:r>
+    </w:p>
+    <w:p>
+      <w:r>
         <w:t>Hard Corn Shells (Traditional; US)</w:t>
         <w:br/>
         <w:t>======================</w:t>
@@ -337,120 +661,7 @@
     </w:p>
     <w:p>
       <w:r>
-        <w:t>Recipe Number 3</w:t>
-      </w:r>
-    </w:p>
-    <w:p>
-      <w:r>
-        <w:t>Asian Style Tofu or Pork Marinade</w:t>
-        <w:br/>
-        <w:t>=================================</w:t>
-        <w:br/>
-        <w:br/>
-        <w:t>For marinade mix:</w:t>
-        <w:br/>
-        <w:br/>
-        <w:t>* quarter cup lime juice</w:t>
-        <w:br/>
-        <w:t>* quarter cup soy sauce</w:t>
-        <w:br/>
-        <w:t>* quarter cup toasted sesame oil</w:t>
-        <w:br/>
-        <w:t>* two cloves of garlic, chopped</w:t>
-        <w:br/>
-        <w:t>* 3 teaspoons cumin</w:t>
-        <w:br/>
-        <w:t>* 1 teaspoon paprika</w:t>
-        <w:br/>
-        <w:t>* Some chopped cilantro</w:t>
-        <w:br/>
-        <w:br/>
-        <w:t>Mix with sliced tofu or pork, marinate for 30 minutes and quickly sauté.</w:t>
-        <w:br/>
-        <w:br/>
-        <w:br/>
-        <w:t>Zaatar</w:t>
-        <w:br/>
-        <w:t>======</w:t>
-        <w:br/>
-        <w:br/>
-        <w:t>_A.k.a. za‘tar, za’atar, zattr, etc._</w:t>
-        <w:br/>
-        <w:br/>
-        <w:t>Zaatar is a thyme-based Middle Eastern seasoning that adapts well to tacos. It has a pleasantly dry, faintly sour/bitter flavor. It goes well on savory bases like squash and lamb, and combines with other sour seasonings like lemon juice and radish.</w:t>
-        <w:br/>
-        <w:br/>
-        <w:t>There are many kinds of zaatar, some quite different; this recipe is representative, not definitive.</w:t>
-        <w:br/>
-        <w:br/>
-        <w:t>* 4 units thyme</w:t>
-        <w:br/>
-        <w:t>* 2 units oregano</w:t>
-        <w:br/>
-        <w:t>* 2 units sesame seeds</w:t>
-        <w:br/>
-        <w:t>* 0–1 unit salt</w:t>
-        <w:br/>
-        <w:t>* 1 unit sumac (to be found at a Lebanese or Syrian market, or at a yuppie grocery; in a pinch, lemon zest can substitute)</w:t>
-        <w:br/>
-        <w:t>* Other herbs to taste: fennel pollen, marjoram, cumin, etc.</w:t>
-        <w:br/>
-        <w:t>* Optional: trace olive oil or lemon juice as a binder (but not if you plan to store it)</w:t>
-        <w:br/>
-        <w:br/>
-        <w:t>Toast the sesame seeds. Grind all ingredients together using any method, stopping when the mixture is not too fine to pick up by pinching.</w:t>
-        <w:br/>
-        <w:br/>
-        <w:t>May be added to meat during cooking, or sprinkled over a finshied taco.</w:t>
-        <w:br/>
-        <w:br/>
-        <w:t>The latest theories have not ruled out the possibility of a zaatar mole.</w:t>
-        <w:br/>
-        <w:br/>
-        <w:br/>
-        <w:t>Lettuce (Traditional; US)</w:t>
-        <w:br/>
-        <w:t>======================</w:t>
-        <w:br/>
-        <w:br/>
-        <w:t>In a traditional American taco, lettuce serves to add extra crunch and coolness. Favor the bulkier lettuces over leafier fare such as Bibb lettuces or mesclun.</w:t>
-        <w:br/>
-        <w:br/>
-        <w:t>* Iceberg Lettuce (shredded)</w:t>
-        <w:br/>
-        <w:t>* Romaine Lettuce (shredded; maintain the stalks)</w:t>
-        <w:br/>
-        <w:br/>
-        <w:br/>
-        <w:t>Sour Cream</w:t>
-        <w:br/>
-        <w:t>==========</w:t>
-        <w:br/>
-        <w:br/>
-        <w:t>Cool and tart, sour cream is an almost-essential part of the traditional American taco, and many others as well.</w:t>
-        <w:br/>
-        <w:br/>
-        <w:br/>
-        <w:t>Fresh Corn Tortillas</w:t>
-        <w:br/>
-        <w:t>===================</w:t>
-        <w:br/>
-        <w:br/>
-        <w:t>This is the only way to go. So worth it. Makes roughly 15 tortillas.</w:t>
-        <w:br/>
-        <w:br/>
-        <w:t>* 1 3/4 cups masa harina</w:t>
-        <w:br/>
-        <w:t>* 1 1/8 cups water</w:t>
-        <w:br/>
-        <w:br/>
-        <w:t>1. In a medium bowl, mix together masa harina and hot water until thoroughly combined. Turn dough onto a clean surface and knead until pliable and smooth. If dough is too sticky, add more masa harina; if it begins to dry out, sprinkle with water. Cover dough tightly with plastic wrap and allow to stand for 30 minutes.</w:t>
-        <w:br/>
-        <w:t>2. Preheat a cast iron skillet or griddle to medium-high.</w:t>
-        <w:br/>
-        <w:t>3. Divide dough into 15 equal-size balls. Using a tortilla press, a rolling pin, press each ball of dough flat between two sheets of wax paper.</w:t>
-        <w:br/>
-        <w:t xml:space="preserve">4. Place tortilla in preheated pan and allow to cook for approximately 30 seconds, or until browned and slightly puffy. Turn tortilla over to brown on second side for approximately 30 seconds more, then transfer to a plate. Repeat process with each ball of dough. Keep tortillas covered with a towel to stay warm and moist (or a low temp oven) until ready to serve. </w:t>
+        <w:br w:type="page"/>
       </w:r>
     </w:p>
     <w:sectPr>

</xml_diff>

<commit_message>
Added several comments to my code
</commit_message>
<xml_diff>
--- a/random_taco_recipes.docx
+++ b/random_taco_recipes.docx
@@ -61,602 +61,6 @@
         <w:t>(what website did the pic come from)</w:t>
         <w:br/>
         <w:t>(who wrote the code?)</w:t>
-      </w:r>
-    </w:p>
-    <w:p>
-      <w:r>
-        <w:br w:type="page"/>
-      </w:r>
-    </w:p>
-    <w:p>
-      <w:pPr>
-        <w:pStyle w:val="Heading1"/>
-      </w:pPr>
-      <w:r>
-        <w:t>Lightly Seasoned Beef with Zaatar, Corn Salad and Mango Avocado Salsa in Hard Corn Shells (Traditional; US)</w:t>
-      </w:r>
-    </w:p>
-    <w:p>
-      <w:pPr>
-        <w:pStyle w:val="Heading1"/>
-      </w:pPr>
-      <w:r>
-        <w:t>Lightly Seasoned Beef</w:t>
-      </w:r>
-    </w:p>
-    <w:p>
-      <w:r>
-        <w:t>Lightly Seasoned Beef</w:t>
-        <w:br/>
-        <w:t>=====================</w:t>
-        <w:br/>
-        <w:br/>
-        <w:t>* 500 g ground beef or chopped steak</w:t>
-        <w:br/>
-        <w:t>* 20 g black cumin seed, ground</w:t>
-        <w:br/>
-        <w:t>* 2 cloves garlic</w:t>
-        <w:br/>
-        <w:t>* 15 ml white wine</w:t>
-        <w:br/>
-        <w:t>* 4 g salt if wine is unsalted</w:t>
-        <w:br/>
-        <w:t>* oil to coat the pan</w:t>
-        <w:br/>
-        <w:br/>
-        <w:t>1. Heat oil in the pan.</w:t>
-        <w:br/>
-        <w:t>2. Toss in the garlic, and the beef on top of that.</w:t>
-        <w:br/>
-        <w:t>3. Add the cumin. Brown the beef.</w:t>
-        <w:br/>
-        <w:t>4. Use the splash of wine to loosen anything stuck to the pan.</w:t>
-        <w:br/>
-        <w:br/>
-        <w:t>Perfect, lightly seasoned taco meat.</w:t>
-      </w:r>
-    </w:p>
-    <w:p>
-      <w:pPr>
-        <w:pStyle w:val="Heading1"/>
-      </w:pPr>
-      <w:r>
-        <w:t>Zaatar</w:t>
-      </w:r>
-    </w:p>
-    <w:p>
-      <w:r>
-        <w:t>Zaatar</w:t>
-        <w:br/>
-        <w:t>======</w:t>
-        <w:br/>
-        <w:br/>
-        <w:t>_A.k.a. za‘tar, za’atar, zattr, etc._</w:t>
-        <w:br/>
-        <w:br/>
-        <w:t>Zaatar is a thyme-based Middle Eastern seasoning that adapts well to tacos. It has a pleasantly dry, faintly sour/bitter flavor. It goes well on savory bases like squash and lamb, and combines with other sour seasonings like lemon juice and radish.</w:t>
-        <w:br/>
-        <w:br/>
-        <w:t>There are many kinds of zaatar, some quite different; this recipe is representative, not definitive.</w:t>
-        <w:br/>
-        <w:br/>
-        <w:t>* 4 units thyme</w:t>
-        <w:br/>
-        <w:t>* 2 units oregano</w:t>
-        <w:br/>
-        <w:t>* 2 units sesame seeds</w:t>
-        <w:br/>
-        <w:t>* 0–1 unit salt</w:t>
-        <w:br/>
-        <w:t>* 1 unit sumac (to be found at a Lebanese or Syrian market, or at a yuppie grocery; in a pinch, lemon zest can substitute)</w:t>
-        <w:br/>
-        <w:t>* Other herbs to taste: fennel pollen, marjoram, cumin, etc.</w:t>
-        <w:br/>
-        <w:t>* Optional: trace olive oil or lemon juice as a binder (but not if you plan to store it)</w:t>
-        <w:br/>
-        <w:br/>
-        <w:t>Toast the sesame seeds. Grind all ingredients together using any method, stopping when the mixture is not too fine to pick up by pinching.</w:t>
-        <w:br/>
-        <w:br/>
-        <w:t>May be added to meat during cooking, or sprinkled over a finshied taco.</w:t>
-        <w:br/>
-        <w:br/>
-        <w:t>The latest theories have not ruled out the possibility of a zaatar mole.</w:t>
-      </w:r>
-    </w:p>
-    <w:p>
-      <w:pPr>
-        <w:pStyle w:val="Heading1"/>
-      </w:pPr>
-      <w:r>
-        <w:t>Corn Salad</w:t>
-      </w:r>
-    </w:p>
-    <w:p>
-      <w:r>
-        <w:t>Corn Salad</w:t>
-        <w:br/>
-        <w:t>==========</w:t>
-        <w:br/>
-        <w:br/>
-        <w:t>* 2 Ears of corn</w:t>
-        <w:br/>
-        <w:t>* 1 Lime, juiced</w:t>
-        <w:br/>
-        <w:t>* Small handful of Cilantro, chopped</w:t>
-        <w:br/>
-        <w:t>* A few green onions, chopped</w:t>
-        <w:br/>
-        <w:t xml:space="preserve">* Garlic salt, or Garlic AND salt. I use Trader Joe's Garlic Salt in the grinder usually. </w:t>
-        <w:br/>
-        <w:br/>
-        <w:t>Cut the corn off of the cob, and in a mixing bowl mix together corn, lime juice, chopped cilantro and garlic salt. You can tweak any of this stuff as desired.</w:t>
-        <w:br/>
-        <w:br/>
-        <w:t>---</w:t>
-        <w:br/>
-        <w:t>This is my first Github commit. I'm glad it's taco related.</w:t>
-        <w:br/>
-      </w:r>
-    </w:p>
-    <w:p>
-      <w:pPr>
-        <w:pStyle w:val="Heading1"/>
-      </w:pPr>
-      <w:r>
-        <w:t>Mango Avocado Salsa</w:t>
-      </w:r>
-    </w:p>
-    <w:p>
-      <w:r>
-        <w:t>Mango Avocado Salsa</w:t>
-        <w:br/>
-        <w:t>===================</w:t>
-        <w:br/>
-        <w:br/>
-        <w:t>Goes great on soft shell chicken tacos with cheese (or deep-friend wantons with scallops)!</w:t>
-        <w:br/>
-        <w:br/>
-        <w:t>__Ingredients__</w:t>
-        <w:br/>
-        <w:br/>
-        <w:t>* 2 Avocados</w:t>
-        <w:br/>
-        <w:t>* 2 Mangos</w:t>
-        <w:br/>
-        <w:t>* 1 Orange</w:t>
-        <w:br/>
-        <w:t>* 1 Tablespoon Honey</w:t>
-        <w:br/>
-        <w:t>* Garlic cloves (leave it up to your buds)</w:t>
-        <w:br/>
-        <w:t>* Pepper</w:t>
-        <w:br/>
-        <w:t>* 1 Lime</w:t>
-        <w:br/>
-        <w:br/>
-        <w:t>__Directions__</w:t>
-        <w:br/>
-        <w:br/>
-        <w:t>1. Chop avocado and mango into bowl.</w:t>
-        <w:br/>
-        <w:t>2. Squeeze the lime and half the orange in, add honey.</w:t>
-        <w:br/>
-        <w:t>3. Add garlic (chopped or pressed) and pepper to taste.</w:t>
-        <w:br/>
-        <w:t>4. Stir and enjoy!</w:t>
-      </w:r>
-    </w:p>
-    <w:p>
-      <w:pPr>
-        <w:pStyle w:val="Heading1"/>
-      </w:pPr>
-      <w:r>
-        <w:t>Hard Corn Shells (Traditional; US)</w:t>
-      </w:r>
-    </w:p>
-    <w:p>
-      <w:r>
-        <w:t>Hard Corn Shells (Traditional; US)</w:t>
-        <w:br/>
-        <w:t>======================</w:t>
-        <w:br/>
-        <w:br/>
-        <w:t>Mistakenly thought by many to be traditionally Mexican, hard shells were actually popularized in the US in the mid-20th century.</w:t>
-        <w:br/>
-        <w:br/>
-        <w:t>While they can certainly be made at home (if you have access to a deep-fryer), the best method of obtaining hard taco shells is to head to the grocery store.</w:t>
-      </w:r>
-    </w:p>
-    <w:p>
-      <w:r>
-        <w:br w:type="page"/>
-      </w:r>
-    </w:p>
-    <w:p>
-      <w:pPr>
-        <w:pStyle w:val="Heading1"/>
-      </w:pPr>
-      <w:r>
-        <w:t>Baja Beer Battered Fish with Packaged Seasonings, Veggies for Fish Tacos and Black Olives in Fresh Corn Tortillas</w:t>
-      </w:r>
-    </w:p>
-    <w:p>
-      <w:pPr>
-        <w:pStyle w:val="Heading1"/>
-      </w:pPr>
-      <w:r>
-        <w:t>Baja Beer Battered Fish</w:t>
-      </w:r>
-    </w:p>
-    <w:p>
-      <w:r>
-        <w:t>Baja Beer Battered Fish</w:t>
-        <w:br/>
-        <w:t>========================</w:t>
-        <w:br/>
-        <w:br/>
-        <w:t>This is the beer battered fish for [Baja fish tacos](../full_tacos/baja_fish_tacos.md).</w:t>
-        <w:br/>
-        <w:br/>
-        <w:t>Batter</w:t>
-        <w:br/>
-        <w:t>-------</w:t>
-        <w:br/>
-        <w:br/>
-        <w:t>* 1/2 c flour</w:t>
-        <w:br/>
-        <w:t>* 1/4 c baking powder</w:t>
-        <w:br/>
-        <w:t>* 1 egg</w:t>
-        <w:br/>
-        <w:t>* 1/2 c beer (Tecate!)</w:t>
-        <w:br/>
-        <w:t>* 1 tsp salt</w:t>
-        <w:br/>
-        <w:t>* 1 tsp chili powder (paprika, salt, garlic salt)</w:t>
-        <w:br/>
-        <w:t>* 2 tsp parsley</w:t>
-        <w:br/>
-        <w:br/>
-        <w:t>Beat the eggs and fold all batter ingredients until smooth.</w:t>
-        <w:br/>
-        <w:t>Add flour to make it thicker or add beer to make it thinner.</w:t>
-        <w:br/>
-        <w:t>If you have time let the batter chill for a couple hours.</w:t>
-        <w:br/>
-        <w:br/>
-        <w:t>Fish</w:t>
-        <w:br/>
-        <w:t>------</w:t>
-        <w:br/>
-        <w:br/>
-        <w:t>* 1 lb. cod fillet, grouper, or similar white fish, the fresher the better</w:t>
-        <w:br/>
-        <w:br/>
-        <w:t>* Cut fish into small chunks.</w:t>
-        <w:br/>
-        <w:t>* Fill a pan with oil and heat until approx. 375 F.</w:t>
-        <w:br/>
-        <w:t>* Fill a bowl with about a cup of flour and keep it next to the batter bowl.</w:t>
-        <w:br/>
-        <w:t>* Dip a fish piece into flour then into the batter.</w:t>
-        <w:br/>
-        <w:t>* Fry for 4-5 minutes, turning halfway through. Drain on a paper towel.</w:t>
-      </w:r>
-    </w:p>
-    <w:p>
-      <w:pPr>
-        <w:pStyle w:val="Heading1"/>
-      </w:pPr>
-      <w:r>
-        <w:t>Packaged Seasonings</w:t>
-      </w:r>
-    </w:p>
-    <w:p>
-      <w:r>
-        <w:t>Packaged Seasonings</w:t>
-        <w:br/>
-        <w:t>==============</w:t>
-        <w:br/>
-        <w:br/>
-        <w:t>Lest we be accused of snobbery, let's acknowledge that a taco is a taco, and taco night can be well-served by not having to think at all.</w:t>
-        <w:br/>
-        <w:br/>
-        <w:t>Feel free to use the pre-packaged seasoning of your choice. When I'm in an old-school mood, I head straight for...</w:t>
-        <w:br/>
-        <w:br/>
-        <w:t>* Old El Paso Taco Seasoning</w:t>
-        <w:br/>
-      </w:r>
-    </w:p>
-    <w:p>
-      <w:pPr>
-        <w:pStyle w:val="Heading1"/>
-      </w:pPr>
-      <w:r>
-        <w:t>Veggies for Fish Tacos</w:t>
-      </w:r>
-    </w:p>
-    <w:p>
-      <w:r>
-        <w:t>Veggies for Fish Tacos</w:t>
-        <w:br/>
-        <w:t>======================</w:t>
-        <w:br/>
-        <w:br/>
-        <w:t>Fish tacos are a special breed, requiring different vegetable options.</w:t>
-        <w:br/>
-        <w:br/>
-        <w:t>__Assemble your veg from the following options:__</w:t>
-        <w:br/>
-        <w:br/>
-        <w:t>* Cabbage, purple, shredded</w:t>
-        <w:br/>
-        <w:t>* Cabbage, other shades, shredded</w:t>
-        <w:br/>
-        <w:t>* Radishes, sliced into thin slices</w:t>
-        <w:br/>
-        <w:t>* Red peppers, diced</w:t>
-        <w:br/>
-        <w:t>* Cherry tomatoes, sliced (if you're a heathen)</w:t>
-        <w:br/>
-        <w:t>* Cilantro, if it doesn't taste like soap to you</w:t>
-        <w:br/>
-        <w:br/>
-        <w:t>And one requirement:</w:t>
-        <w:br/>
-        <w:t>* Limes, sliced for juicing over tacos.</w:t>
-        <w:br/>
-        <w:br/>
-        <w:t>Place out your selections and assemble into your taco. Then squeeze a lime over the top.</w:t>
-      </w:r>
-    </w:p>
-    <w:p>
-      <w:pPr>
-        <w:pStyle w:val="Heading1"/>
-      </w:pPr>
-      <w:r>
-        <w:t>Black Olives</w:t>
-      </w:r>
-    </w:p>
-    <w:p>
-      <w:r>
-        <w:t>Black Olives</w:t>
-        <w:br/>
-        <w:t>==========</w:t>
-        <w:br/>
-        <w:br/>
-        <w:t>Canned black olives add a sweet and cool meatiness to a traditional American taco.</w:t>
-      </w:r>
-    </w:p>
-    <w:p>
-      <w:pPr>
-        <w:pStyle w:val="Heading1"/>
-      </w:pPr>
-      <w:r>
-        <w:t>Fresh Corn Tortillas</w:t>
-      </w:r>
-    </w:p>
-    <w:p>
-      <w:r>
-        <w:t>Fresh Corn Tortillas</w:t>
-        <w:br/>
-        <w:t>===================</w:t>
-        <w:br/>
-        <w:br/>
-        <w:t>This is the only way to go. So worth it. Makes roughly 15 tortillas.</w:t>
-        <w:br/>
-        <w:br/>
-        <w:t>* 1 3/4 cups masa harina</w:t>
-        <w:br/>
-        <w:t>* 1 1/8 cups water</w:t>
-        <w:br/>
-        <w:br/>
-        <w:t>1. In a medium bowl, mix together masa harina and hot water until thoroughly combined. Turn dough onto a clean surface and knead until pliable and smooth. If dough is too sticky, add more masa harina; if it begins to dry out, sprinkle with water. Cover dough tightly with plastic wrap and allow to stand for 30 minutes.</w:t>
-        <w:br/>
-        <w:t>2. Preheat a cast iron skillet or griddle to medium-high.</w:t>
-        <w:br/>
-        <w:t>3. Divide dough into 15 equal-size balls. Using a tortilla press, a rolling pin, press each ball of dough flat between two sheets of wax paper.</w:t>
-        <w:br/>
-        <w:t xml:space="preserve">4. Place tortilla in preheated pan and allow to cook for approximately 30 seconds, or until browned and slightly puffy. Turn tortilla over to brown on second side for approximately 30 seconds more, then transfer to a plate. Repeat process with each ball of dough. Keep tortillas covered with a towel to stay warm and moist (or a low temp oven) until ready to serve. </w:t>
-      </w:r>
-    </w:p>
-    <w:p>
-      <w:r>
-        <w:br w:type="page"/>
-      </w:r>
-    </w:p>
-    <w:p>
-      <w:pPr>
-        <w:pStyle w:val="Heading1"/>
-      </w:pPr>
-      <w:r>
-        <w:t>Boiled Ground Beef with Quick and Dirty Spice Mix, Cheese (Traditional; US) and Mango Lime Salsa in Hard Corn Shells (Traditional; US)</w:t>
-      </w:r>
-    </w:p>
-    <w:p>
-      <w:pPr>
-        <w:pStyle w:val="Heading1"/>
-      </w:pPr>
-      <w:r>
-        <w:t>Boiled Ground Beef</w:t>
-      </w:r>
-    </w:p>
-    <w:p>
-      <w:r>
-        <w:t>Boiled Ground Beef</w:t>
-        <w:br/>
-        <w:t>==================</w:t>
-        <w:br/>
-        <w:br/>
-        <w:t>Boiling ground beef is a great way to to preserve flavor and delicious juiciness. This process requires a bit more time, but it's totally worth it.</w:t>
-        <w:br/>
-        <w:br/>
-        <w:t>__Ingredients__</w:t>
-        <w:br/>
-        <w:br/>
-        <w:t>* 2 pounds lean ground beef</w:t>
-        <w:br/>
-        <w:t>* 1 teaspoon salt</w:t>
-        <w:br/>
-        <w:t>* 1 teaspoon chili powder</w:t>
-        <w:br/>
-        <w:t>* 2 teaspoons cumin</w:t>
-        <w:br/>
-        <w:t>* 1 teaspoon garlic powder</w:t>
-        <w:br/>
-        <w:t>* 1 onion, minced</w:t>
-        <w:br/>
-        <w:t>* enough water to completely cover the meat _(Beef broth also works well!)_</w:t>
-        <w:br/>
-        <w:br/>
-        <w:br/>
-        <w:t>__Directions__</w:t>
-        <w:br/>
-        <w:br/>
-        <w:t>Place all ingredients in a large pan over high heat. Bring to boil. Turn down to medium/medium low heat and simmer for 1 hour. Use a potato masher to break apart the meat.</w:t>
-        <w:br/>
-        <w:br/>
-        <w:t>Strain away any leftover liquid. If you are making this ahead of time you can place the leftover liquid in the fridge to harden the grease. Spoon off any hardened grease and add a little liquid back to the meat if you are reheating it.</w:t>
-        <w:br/>
-        <w:br/>
-        <w:t>---</w:t>
-        <w:br/>
-        <w:br/>
-        <w:t>_(Credit belongs to my wife, Jamie. See the full recipe [here](http://www.jamies-recipes.com/2012/11/mexican-ground-beef/).)_</w:t>
-      </w:r>
-    </w:p>
-    <w:p>
-      <w:pPr>
-        <w:pStyle w:val="Heading1"/>
-      </w:pPr>
-      <w:r>
-        <w:t>Quick and Dirty Spice Mix</w:t>
-      </w:r>
-    </w:p>
-    <w:p>
-      <w:r>
-        <w:t>Quick and Dirty Spice Mix</w:t>
-        <w:br/>
-        <w:t>=========================</w:t>
-        <w:br/>
-        <w:br/>
-        <w:t>I’m not going to make a lot of big assumptions here. You own a skillet of some sort. You have some jars of jankity-ass spices from who-knows-when. You want to eat some tacos within the next, like, fifteen minutes. I got you covered, bachelor(ette).</w:t>
-        <w:br/>
-        <w:br/>
-        <w:t>* 2 Tbsp all-purpose flour</w:t>
-        <w:br/>
-        <w:t>* 2 1/2 tsp. chili powder</w:t>
-        <w:br/>
-        <w:t>* 3/4 tsp. onion powder (or 1 1/2 tsp. minced yellow onion)</w:t>
-        <w:br/>
-        <w:t>* 1 1/4 tsp. salt</w:t>
-        <w:br/>
-        <w:t>* 1 tsp. paprika</w:t>
-        <w:br/>
-        <w:t>* 3/4 tsp beef bouillon powder</w:t>
-        <w:br/>
-        <w:t>* 1/4 tsp. granulated sugar</w:t>
-        <w:br/>
-        <w:t>* 1/4 tsp. cayenne pepper</w:t>
-        <w:br/>
-        <w:t>* 1/4 tsp. garlic powder</w:t>
-        <w:br/>
-        <w:t>* 1 tsp. cumin</w:t>
-        <w:br/>
-        <w:br/>
-        <w:t>Put all this in something with a lid, add 3/4 cup of water, and shake it. Brown a pound of ground beef, then pour the whole situation in there. Stir. Cook it down until it looks like you only put in half a cup of water. You have tacos now.</w:t>
-        <w:br/>
-        <w:br/>
-        <w:t>Vegetarians</w:t>
-        <w:br/>
-        <w:t>-----------</w:t>
-        <w:br/>
-        <w:br/>
-        <w:t>I’ve made this with that soy protein “ground beef” and it does not _surprisingly_ taste like someone put spices on a stack of cheap bar coasters and ran it all through a blender. (Vegetable) oil the skillet when you’re dealing with that stuff, unless you’re looking for excuses to buy a new one.</w:t>
-        <w:br/>
-        <w:br/>
-        <w:t>If you leave out the bouillon for the sake of doing things vegan-style you’ll probably want to nudge up the salt a little.</w:t>
-      </w:r>
-    </w:p>
-    <w:p>
-      <w:pPr>
-        <w:pStyle w:val="Heading1"/>
-      </w:pPr>
-      <w:r>
-        <w:t>Cheese (Traditional; US)</w:t>
-      </w:r>
-    </w:p>
-    <w:p>
-      <w:r>
-        <w:t>Cheese (Traditional; US)</w:t>
-        <w:br/>
-        <w:t>======================</w:t>
-        <w:br/>
-        <w:br/>
-        <w:t>A major flavor component of a traditional American taco, select a cheese that's firm and sharp.</w:t>
-        <w:br/>
-        <w:br/>
-        <w:t>* Cheddar (shredded)</w:t>
-        <w:br/>
-        <w:t>* Jack/Pepper Jack (shredded)</w:t>
-      </w:r>
-    </w:p>
-    <w:p>
-      <w:pPr>
-        <w:pStyle w:val="Heading1"/>
-      </w:pPr>
-      <w:r>
-        <w:t>Mango Lime Salsa</w:t>
-      </w:r>
-    </w:p>
-    <w:p>
-      <w:r>
-        <w:t>Mango Lime Salsa</w:t>
-        <w:br/>
-        <w:t>======================</w:t>
-        <w:br/>
-        <w:br/>
-        <w:t>This fresh mango salsa is sweet, tangy, and simple. It pairs exceedingly well with Garlic Lime Sauce for delicious fish tacos. The recipe is a simplified version of the [mango salsa](http://www.loveandoliveoil.com/2008/04/fish-tacos-with-mango-salsa.html) on Love and Oil.</w:t>
-        <w:br/>
-        <w:br/>
-        <w:t>In a bowl, combine:</w:t>
-        <w:br/>
-        <w:t xml:space="preserve">* 2 ripe fresh mangoes, chopped </w:t>
-        <w:br/>
-        <w:t>* 1/2 cup diced sweet onion</w:t>
-        <w:br/>
-        <w:t>* 1-2 tablespoons chopped fresh cilantro</w:t>
-        <w:br/>
-        <w:t>* Juice of 1 fresh lime</w:t>
-        <w:br/>
-        <w:t>* (optional): 1/2 fresh jalapeno, diced</w:t>
-        <w:br/>
-        <w:br/>
-        <w:t>Stir and serve.</w:t>
-        <w:br/>
-      </w:r>
-    </w:p>
-    <w:p>
-      <w:pPr>
-        <w:pStyle w:val="Heading1"/>
-      </w:pPr>
-      <w:r>
-        <w:t>Hard Corn Shells (Traditional; US)</w:t>
-      </w:r>
-    </w:p>
-    <w:p>
-      <w:r>
-        <w:t>Hard Corn Shells (Traditional; US)</w:t>
-        <w:br/>
-        <w:t>======================</w:t>
-        <w:br/>
-        <w:br/>
-        <w:t>Mistakenly thought by many to be traditionally Mexican, hard shells were actually popularized in the US in the mid-20th century.</w:t>
-        <w:br/>
-        <w:br/>
-        <w:t>While they can certainly be made at home (if you have access to a deep-fryer), the best method of obtaining hard taco shells is to head to the grocery store.</w:t>
       </w:r>
     </w:p>
     <w:p>

</xml_diff>